<commit_message>
Edición de archivo y agregado de contenido del curso de Dart
</commit_message>
<xml_diff>
--- a/Cursos/Dart/Dart.docx
+++ b/Cursos/Dart/Dart.docx
@@ -262,14 +262,7 @@
           <w:sz w:val="28"/>
           <w:szCs w:val="28"/>
         </w:rPr>
-        <w:t>(Justo en el momento)</w:t>
-      </w:r>
-      <w:r>
-        <w:rPr>
-          <w:sz w:val="28"/>
-          <w:szCs w:val="28"/>
-        </w:rPr>
-        <w:t xml:space="preserve"> </w:t>
+        <w:t xml:space="preserve">(Justo en el momento) </w:t>
       </w:r>
       <w:r>
         <w:rPr>
@@ -943,18 +936,7 @@
           <w:sz w:val="96"/>
           <w:szCs w:val="96"/>
         </w:rPr>
-        <w:t xml:space="preserve">DartPad y qué editores </w:t>
-      </w:r>
-      <w:r>
-        <w:rPr>
-          <w:rFonts w:asciiTheme="minorHAnsi" w:hAnsiTheme="minorHAnsi" w:cstheme="minorHAnsi"/>
-          <w:b/>
-          <w:bCs/>
-          <w:color w:val="auto"/>
-          <w:sz w:val="96"/>
-          <w:szCs w:val="96"/>
-        </w:rPr>
-        <w:t>utilizar</w:t>
+        <w:t>DartPad y qué editores utilizar</w:t>
       </w:r>
     </w:p>
     <w:p>
@@ -979,21 +961,7 @@
           <w:sz w:val="28"/>
           <w:szCs w:val="28"/>
         </w:rPr>
-        <w:t xml:space="preserve"> es una herramienta web en la que puedes editar código Dart, nos sirve para empezar bastante rápido, </w:t>
-      </w:r>
-      <w:r>
-        <w:rPr>
-          <w:sz w:val="28"/>
-          <w:szCs w:val="28"/>
-        </w:rPr>
-        <w:t>esto</w:t>
-      </w:r>
-      <w:r>
-        <w:rPr>
-          <w:sz w:val="28"/>
-          <w:szCs w:val="28"/>
-        </w:rPr>
-        <w:t xml:space="preserve"> porque no necesita que instales ningún complemento, para este curso DartPad es el mínimo requerido.</w:t>
+        <w:t xml:space="preserve"> es una herramienta web en la que puedes editar código Dart, nos sirve para empezar bastante rápido, esto porque no necesita que instales ningún complemento, para este curso DartPad es el mínimo requerido.</w:t>
       </w:r>
     </w:p>
     <w:p>
@@ -1595,14 +1563,7 @@
           <w:sz w:val="28"/>
           <w:szCs w:val="28"/>
         </w:rPr>
-        <w:t>Tiene muchas funciones por defecto</w:t>
-      </w:r>
-      <w:r>
-        <w:rPr>
-          <w:sz w:val="28"/>
-          <w:szCs w:val="28"/>
-        </w:rPr>
-        <w:t>.</w:t>
+        <w:t>Tiene muchas funciones por defecto.</w:t>
       </w:r>
     </w:p>
     <w:p>
@@ -2620,14 +2581,7 @@
           <w:sz w:val="28"/>
           <w:szCs w:val="28"/>
         </w:rPr>
-        <w:t>,</w:t>
-      </w:r>
-      <w:r>
-        <w:rPr>
-          <w:sz w:val="28"/>
-          <w:szCs w:val="28"/>
-        </w:rPr>
-        <w:t xml:space="preserve"> pero son constantes de tiempo de compilación. Si se requiere una constante a nivel de clase, debe anteponerse el prefijo “</w:t>
+        <w:t>, pero son constantes de tiempo de compilación. Si se requiere una constante a nivel de clase, debe anteponerse el prefijo “</w:t>
       </w:r>
       <w:r>
         <w:rPr>
@@ -2853,29 +2807,7 @@
           <w:sz w:val="96"/>
           <w:szCs w:val="96"/>
         </w:rPr>
-        <w:t xml:space="preserve">Operadores aritméticos, de </w:t>
-      </w:r>
-      <w:r>
-        <w:rPr>
-          <w:rFonts w:asciiTheme="minorHAnsi" w:hAnsiTheme="minorHAnsi" w:cstheme="minorHAnsi"/>
-          <w:b/>
-          <w:bCs/>
-          <w:color w:val="auto"/>
-          <w:sz w:val="96"/>
-          <w:szCs w:val="96"/>
-        </w:rPr>
-        <w:t>asignación</w:t>
-      </w:r>
-      <w:r>
-        <w:rPr>
-          <w:rFonts w:asciiTheme="minorHAnsi" w:hAnsiTheme="minorHAnsi" w:cstheme="minorHAnsi"/>
-          <w:b/>
-          <w:bCs/>
-          <w:color w:val="auto"/>
-          <w:sz w:val="96"/>
-          <w:szCs w:val="96"/>
-        </w:rPr>
-        <w:t xml:space="preserve"> y lógicos</w:t>
+        <w:t>Operadores aritméticos, de asignación y lógicos</w:t>
       </w:r>
     </w:p>
     <w:p>
@@ -5624,6 +5556,3711 @@
     </w:p>
     <w:p>
       <w:pPr>
+        <w:pStyle w:val="Ttulo1"/>
+        <w:jc w:val="center"/>
+        <w:rPr>
+          <w:rFonts w:asciiTheme="minorHAnsi" w:hAnsiTheme="minorHAnsi" w:cstheme="minorHAnsi"/>
+          <w:b/>
+          <w:bCs/>
+          <w:color w:val="auto"/>
+          <w:sz w:val="96"/>
+          <w:szCs w:val="96"/>
+        </w:rPr>
+      </w:pPr>
+      <w:r>
+        <w:rPr>
+          <w:rFonts w:asciiTheme="minorHAnsi" w:hAnsiTheme="minorHAnsi" w:cstheme="minorHAnsi"/>
+          <w:b/>
+          <w:bCs/>
+          <w:color w:val="auto"/>
+          <w:sz w:val="96"/>
+          <w:szCs w:val="96"/>
+        </w:rPr>
+        <w:t xml:space="preserve">Declaración de funciones y la función </w:t>
+      </w:r>
+      <w:proofErr w:type="gramStart"/>
+      <w:r>
+        <w:rPr>
+          <w:rFonts w:asciiTheme="minorHAnsi" w:hAnsiTheme="minorHAnsi" w:cstheme="minorHAnsi"/>
+          <w:b/>
+          <w:bCs/>
+          <w:color w:val="auto"/>
+          <w:sz w:val="96"/>
+          <w:szCs w:val="96"/>
+        </w:rPr>
+        <w:t>Main(</w:t>
+      </w:r>
+      <w:proofErr w:type="gramEnd"/>
+      <w:r>
+        <w:rPr>
+          <w:rFonts w:asciiTheme="minorHAnsi" w:hAnsiTheme="minorHAnsi" w:cstheme="minorHAnsi"/>
+          <w:b/>
+          <w:bCs/>
+          <w:color w:val="auto"/>
+          <w:sz w:val="96"/>
+          <w:szCs w:val="96"/>
+        </w:rPr>
+        <w:t>)</w:t>
+      </w:r>
+    </w:p>
+    <w:p>
+      <w:pPr>
+        <w:rPr>
+          <w:sz w:val="28"/>
+          <w:szCs w:val="28"/>
+        </w:rPr>
+      </w:pPr>
+      <w:r>
+        <w:rPr>
+          <w:sz w:val="28"/>
+          <w:szCs w:val="28"/>
+        </w:rPr>
+        <w:t>Las funciones son una colección de declaraciones agrupadas para desarrollar una operación, éstas pueden ser llamadas y reutilizadas.</w:t>
+      </w:r>
+    </w:p>
+    <w:p>
+      <w:pPr>
+        <w:rPr>
+          <w:sz w:val="28"/>
+          <w:szCs w:val="28"/>
+        </w:rPr>
+      </w:pPr>
+      <w:r>
+        <w:rPr>
+          <w:sz w:val="28"/>
+          <w:szCs w:val="28"/>
+        </w:rPr>
+        <w:lastRenderedPageBreak/>
+        <w:t>Una función tendrá un tipo (mismo que regresará al utilizarse), un nombre, argumentos e instrucciones y seguirá la siguiente estructura.</w:t>
+      </w:r>
+    </w:p>
+    <w:p>
+      <w:pPr>
+        <w:rPr>
+          <w:sz w:val="28"/>
+          <w:szCs w:val="28"/>
+        </w:rPr>
+      </w:pPr>
+      <w:r>
+        <w:rPr>
+          <w:noProof/>
+          <w:sz w:val="28"/>
+          <w:szCs w:val="28"/>
+        </w:rPr>
+        <w:drawing>
+          <wp:inline distT="0" distB="0" distL="0" distR="0" wp14:anchorId="2231FED1" wp14:editId="58FB0970">
+            <wp:extent cx="6791325" cy="1085850"/>
+            <wp:effectExtent l="0" t="0" r="9525" b="0"/>
+            <wp:docPr id="10" name="Imagen 10"/>
+            <wp:cNvGraphicFramePr>
+              <a:graphicFrameLocks xmlns:a="http://schemas.openxmlformats.org/drawingml/2006/main" noChangeAspect="1"/>
+            </wp:cNvGraphicFramePr>
+            <a:graphic xmlns:a="http://schemas.openxmlformats.org/drawingml/2006/main">
+              <a:graphicData uri="http://schemas.openxmlformats.org/drawingml/2006/picture">
+                <pic:pic xmlns:pic="http://schemas.openxmlformats.org/drawingml/2006/picture">
+                  <pic:nvPicPr>
+                    <pic:cNvPr id="10" name="Imagen 10"/>
+                    <pic:cNvPicPr/>
+                  </pic:nvPicPr>
+                  <pic:blipFill>
+                    <a:blip r:embed="rId26">
+                      <a:extLst>
+                        <a:ext uri="{28A0092B-C50C-407E-A947-70E740481C1C}">
+                          <a14:useLocalDpi xmlns:a14="http://schemas.microsoft.com/office/drawing/2010/main" val="0"/>
+                        </a:ext>
+                      </a:extLst>
+                    </a:blip>
+                    <a:stretch>
+                      <a:fillRect/>
+                    </a:stretch>
+                  </pic:blipFill>
+                  <pic:spPr>
+                    <a:xfrm>
+                      <a:off x="0" y="0"/>
+                      <a:ext cx="6791325" cy="1085850"/>
+                    </a:xfrm>
+                    <a:prstGeom prst="rect">
+                      <a:avLst/>
+                    </a:prstGeom>
+                  </pic:spPr>
+                </pic:pic>
+              </a:graphicData>
+            </a:graphic>
+          </wp:inline>
+        </w:drawing>
+      </w:r>
+    </w:p>
+    <w:p>
+      <w:pPr>
+        <w:rPr>
+          <w:sz w:val="28"/>
+          <w:szCs w:val="28"/>
+        </w:rPr>
+      </w:pPr>
+      <w:proofErr w:type="gramStart"/>
+      <w:r>
+        <w:rPr>
+          <w:b/>
+          <w:bCs/>
+          <w:sz w:val="28"/>
+          <w:szCs w:val="28"/>
+        </w:rPr>
+        <w:t>main(</w:t>
+      </w:r>
+      <w:proofErr w:type="gramEnd"/>
+      <w:r>
+        <w:rPr>
+          <w:b/>
+          <w:bCs/>
+          <w:sz w:val="28"/>
+          <w:szCs w:val="28"/>
+        </w:rPr>
+        <w:t>)</w:t>
+      </w:r>
+      <w:r>
+        <w:rPr>
+          <w:sz w:val="28"/>
+          <w:szCs w:val="28"/>
+        </w:rPr>
+        <w:t xml:space="preserve"> es la función de alto nivel que define el inicio de la aplicación y sigue la siguiente estructura, recuerda que en web no se requieren los argumentos.</w:t>
+      </w:r>
+    </w:p>
+    <w:p>
+      <w:pPr>
+        <w:rPr>
+          <w:sz w:val="28"/>
+          <w:szCs w:val="28"/>
+        </w:rPr>
+      </w:pPr>
+      <w:r>
+        <w:rPr>
+          <w:noProof/>
+          <w:sz w:val="28"/>
+          <w:szCs w:val="28"/>
+        </w:rPr>
+        <w:drawing>
+          <wp:inline distT="0" distB="0" distL="0" distR="0" wp14:anchorId="05A5892D" wp14:editId="2F3FD86A">
+            <wp:extent cx="6800850" cy="762000"/>
+            <wp:effectExtent l="0" t="0" r="0" b="0"/>
+            <wp:docPr id="22" name="Imagen 22"/>
+            <wp:cNvGraphicFramePr>
+              <a:graphicFrameLocks xmlns:a="http://schemas.openxmlformats.org/drawingml/2006/main" noChangeAspect="1"/>
+            </wp:cNvGraphicFramePr>
+            <a:graphic xmlns:a="http://schemas.openxmlformats.org/drawingml/2006/main">
+              <a:graphicData uri="http://schemas.openxmlformats.org/drawingml/2006/picture">
+                <pic:pic xmlns:pic="http://schemas.openxmlformats.org/drawingml/2006/picture">
+                  <pic:nvPicPr>
+                    <pic:cNvPr id="22" name="Imagen 22"/>
+                    <pic:cNvPicPr/>
+                  </pic:nvPicPr>
+                  <pic:blipFill>
+                    <a:blip r:embed="rId27">
+                      <a:extLst>
+                        <a:ext uri="{28A0092B-C50C-407E-A947-70E740481C1C}">
+                          <a14:useLocalDpi xmlns:a14="http://schemas.microsoft.com/office/drawing/2010/main" val="0"/>
+                        </a:ext>
+                      </a:extLst>
+                    </a:blip>
+                    <a:stretch>
+                      <a:fillRect/>
+                    </a:stretch>
+                  </pic:blipFill>
+                  <pic:spPr>
+                    <a:xfrm>
+                      <a:off x="0" y="0"/>
+                      <a:ext cx="6800850" cy="762000"/>
+                    </a:xfrm>
+                    <a:prstGeom prst="rect">
+                      <a:avLst/>
+                    </a:prstGeom>
+                  </pic:spPr>
+                </pic:pic>
+              </a:graphicData>
+            </a:graphic>
+          </wp:inline>
+        </w:drawing>
+      </w:r>
+    </w:p>
+    <w:p>
+      <w:pPr>
+        <w:rPr>
+          <w:sz w:val="28"/>
+          <w:szCs w:val="28"/>
+        </w:rPr>
+      </w:pPr>
+      <w:r>
+        <w:rPr>
+          <w:b/>
+          <w:bCs/>
+          <w:sz w:val="28"/>
+          <w:szCs w:val="28"/>
+        </w:rPr>
+        <w:t>Nota</w:t>
+      </w:r>
+      <w:r>
+        <w:rPr>
+          <w:sz w:val="28"/>
+          <w:szCs w:val="28"/>
+        </w:rPr>
+        <w:t>: En Dart las funciones también son objetos, así que las podemos asignar a una variable.</w:t>
+      </w:r>
+    </w:p>
+    <w:p>
+      <w:pPr>
+        <w:pStyle w:val="Ttulo1"/>
+        <w:jc w:val="center"/>
+        <w:rPr>
+          <w:rFonts w:asciiTheme="minorHAnsi" w:hAnsiTheme="minorHAnsi" w:cstheme="minorHAnsi"/>
+          <w:b/>
+          <w:bCs/>
+          <w:color w:val="auto"/>
+          <w:sz w:val="96"/>
+          <w:szCs w:val="96"/>
+        </w:rPr>
+      </w:pPr>
+      <w:r>
+        <w:rPr>
+          <w:rFonts w:asciiTheme="minorHAnsi" w:hAnsiTheme="minorHAnsi" w:cstheme="minorHAnsi"/>
+          <w:b/>
+          <w:bCs/>
+          <w:color w:val="auto"/>
+          <w:sz w:val="96"/>
+          <w:szCs w:val="96"/>
+        </w:rPr>
+        <w:t>Funciones de sintaxis corta (Arrow) y Anónimas (Lambda)</w:t>
+      </w:r>
+    </w:p>
+    <w:p>
+      <w:pPr>
+        <w:rPr>
+          <w:sz w:val="28"/>
+          <w:szCs w:val="28"/>
+        </w:rPr>
+      </w:pPr>
+      <w:r>
+        <w:rPr>
+          <w:sz w:val="28"/>
+          <w:szCs w:val="28"/>
+        </w:rPr>
+        <w:t xml:space="preserve">Las </w:t>
+      </w:r>
+      <w:r>
+        <w:rPr>
+          <w:b/>
+          <w:bCs/>
+          <w:sz w:val="28"/>
+          <w:szCs w:val="28"/>
+        </w:rPr>
+        <w:t>funciones de</w:t>
+      </w:r>
+      <w:r>
+        <w:rPr>
+          <w:sz w:val="28"/>
+          <w:szCs w:val="28"/>
+        </w:rPr>
+        <w:t xml:space="preserve"> </w:t>
+      </w:r>
+      <w:r>
+        <w:rPr>
+          <w:b/>
+          <w:bCs/>
+          <w:sz w:val="28"/>
+          <w:szCs w:val="28"/>
+        </w:rPr>
+        <w:t>sintaxis corta</w:t>
+      </w:r>
+      <w:r>
+        <w:rPr>
+          <w:sz w:val="28"/>
+          <w:szCs w:val="28"/>
+        </w:rPr>
+        <w:t xml:space="preserve"> (Arrow) son declaradas en la misma línea y sólo pueden tener una expresión, misma que se declara después de una flecha (</w:t>
+      </w:r>
+      <w:r>
+        <w:rPr>
+          <w:b/>
+          <w:bCs/>
+          <w:sz w:val="28"/>
+          <w:szCs w:val="28"/>
+        </w:rPr>
+        <w:t>=&gt;</w:t>
+      </w:r>
+      <w:r>
+        <w:rPr>
+          <w:sz w:val="28"/>
+          <w:szCs w:val="28"/>
+        </w:rPr>
+        <w:t>), por ejemplo:</w:t>
+      </w:r>
+    </w:p>
+    <w:p>
+      <w:pPr>
+        <w:rPr>
+          <w:sz w:val="28"/>
+          <w:szCs w:val="28"/>
+        </w:rPr>
+      </w:pPr>
+      <w:r>
+        <w:rPr>
+          <w:noProof/>
+          <w:sz w:val="28"/>
+          <w:szCs w:val="28"/>
+        </w:rPr>
+        <w:drawing>
+          <wp:inline distT="0" distB="0" distL="0" distR="0" wp14:anchorId="3A58A534" wp14:editId="6AB9CB3F">
+            <wp:extent cx="6819900" cy="485775"/>
+            <wp:effectExtent l="0" t="0" r="0" b="9525"/>
+            <wp:docPr id="23" name="Imagen 23"/>
+            <wp:cNvGraphicFramePr>
+              <a:graphicFrameLocks xmlns:a="http://schemas.openxmlformats.org/drawingml/2006/main" noChangeAspect="1"/>
+            </wp:cNvGraphicFramePr>
+            <a:graphic xmlns:a="http://schemas.openxmlformats.org/drawingml/2006/main">
+              <a:graphicData uri="http://schemas.openxmlformats.org/drawingml/2006/picture">
+                <pic:pic xmlns:pic="http://schemas.openxmlformats.org/drawingml/2006/picture">
+                  <pic:nvPicPr>
+                    <pic:cNvPr id="23" name="Imagen 23"/>
+                    <pic:cNvPicPr/>
+                  </pic:nvPicPr>
+                  <pic:blipFill>
+                    <a:blip r:embed="rId28">
+                      <a:extLst>
+                        <a:ext uri="{28A0092B-C50C-407E-A947-70E740481C1C}">
+                          <a14:useLocalDpi xmlns:a14="http://schemas.microsoft.com/office/drawing/2010/main" val="0"/>
+                        </a:ext>
+                      </a:extLst>
+                    </a:blip>
+                    <a:stretch>
+                      <a:fillRect/>
+                    </a:stretch>
+                  </pic:blipFill>
+                  <pic:spPr>
+                    <a:xfrm>
+                      <a:off x="0" y="0"/>
+                      <a:ext cx="6819900" cy="485775"/>
+                    </a:xfrm>
+                    <a:prstGeom prst="rect">
+                      <a:avLst/>
+                    </a:prstGeom>
+                  </pic:spPr>
+                </pic:pic>
+              </a:graphicData>
+            </a:graphic>
+          </wp:inline>
+        </w:drawing>
+      </w:r>
+    </w:p>
+    <w:p>
+      <w:pPr>
+        <w:rPr>
+          <w:sz w:val="28"/>
+          <w:szCs w:val="28"/>
+        </w:rPr>
+      </w:pPr>
+      <w:r>
+        <w:rPr>
+          <w:sz w:val="28"/>
+          <w:szCs w:val="28"/>
+        </w:rPr>
+        <w:t xml:space="preserve">Utilizando </w:t>
+      </w:r>
+      <w:r>
+        <w:rPr>
+          <w:b/>
+          <w:bCs/>
+          <w:sz w:val="28"/>
+          <w:szCs w:val="28"/>
+        </w:rPr>
+        <w:t>foreach</w:t>
+      </w:r>
+      <w:r>
+        <w:rPr>
+          <w:sz w:val="28"/>
+          <w:szCs w:val="28"/>
+        </w:rPr>
+        <w:t xml:space="preserve"> en Arrow</w:t>
+      </w:r>
+      <w:r>
+        <w:rPr>
+          <w:sz w:val="28"/>
+          <w:szCs w:val="28"/>
+        </w:rPr>
+        <w:t>.</w:t>
+      </w:r>
+    </w:p>
+    <w:p>
+      <w:pPr>
+        <w:rPr>
+          <w:sz w:val="28"/>
+          <w:szCs w:val="28"/>
+        </w:rPr>
+      </w:pPr>
+      <w:r>
+        <w:rPr>
+          <w:noProof/>
+          <w:sz w:val="28"/>
+          <w:szCs w:val="28"/>
+        </w:rPr>
+        <w:lastRenderedPageBreak/>
+        <w:drawing>
+          <wp:inline distT="0" distB="0" distL="0" distR="0" wp14:anchorId="672A2228" wp14:editId="0C5C5E34">
+            <wp:extent cx="4505325" cy="1238250"/>
+            <wp:effectExtent l="0" t="0" r="9525" b="0"/>
+            <wp:docPr id="25" name="Imagen 25"/>
+            <wp:cNvGraphicFramePr>
+              <a:graphicFrameLocks xmlns:a="http://schemas.openxmlformats.org/drawingml/2006/main" noChangeAspect="1"/>
+            </wp:cNvGraphicFramePr>
+            <a:graphic xmlns:a="http://schemas.openxmlformats.org/drawingml/2006/main">
+              <a:graphicData uri="http://schemas.openxmlformats.org/drawingml/2006/picture">
+                <pic:pic xmlns:pic="http://schemas.openxmlformats.org/drawingml/2006/picture">
+                  <pic:nvPicPr>
+                    <pic:cNvPr id="25" name="Imagen 25"/>
+                    <pic:cNvPicPr/>
+                  </pic:nvPicPr>
+                  <pic:blipFill>
+                    <a:blip r:embed="rId29">
+                      <a:extLst>
+                        <a:ext uri="{28A0092B-C50C-407E-A947-70E740481C1C}">
+                          <a14:useLocalDpi xmlns:a14="http://schemas.microsoft.com/office/drawing/2010/main" val="0"/>
+                        </a:ext>
+                      </a:extLst>
+                    </a:blip>
+                    <a:stretch>
+                      <a:fillRect/>
+                    </a:stretch>
+                  </pic:blipFill>
+                  <pic:spPr>
+                    <a:xfrm>
+                      <a:off x="0" y="0"/>
+                      <a:ext cx="4505325" cy="1238250"/>
+                    </a:xfrm>
+                    <a:prstGeom prst="rect">
+                      <a:avLst/>
+                    </a:prstGeom>
+                  </pic:spPr>
+                </pic:pic>
+              </a:graphicData>
+            </a:graphic>
+          </wp:inline>
+        </w:drawing>
+      </w:r>
+    </w:p>
+    <w:p>
+      <w:pPr>
+        <w:rPr>
+          <w:sz w:val="28"/>
+          <w:szCs w:val="28"/>
+        </w:rPr>
+      </w:pPr>
+      <w:r>
+        <w:rPr>
+          <w:sz w:val="28"/>
+          <w:szCs w:val="28"/>
+        </w:rPr>
+        <w:t xml:space="preserve">Las </w:t>
+      </w:r>
+      <w:r>
+        <w:rPr>
+          <w:b/>
+          <w:bCs/>
+          <w:sz w:val="28"/>
+          <w:szCs w:val="28"/>
+        </w:rPr>
+        <w:t>funciones anónimas</w:t>
+      </w:r>
+      <w:r>
+        <w:rPr>
+          <w:sz w:val="28"/>
+          <w:szCs w:val="28"/>
+        </w:rPr>
+        <w:t xml:space="preserve">, también conocidas como </w:t>
+      </w:r>
+      <w:r>
+        <w:rPr>
+          <w:b/>
+          <w:bCs/>
+          <w:sz w:val="28"/>
+          <w:szCs w:val="28"/>
+        </w:rPr>
+        <w:t>lambda</w:t>
+      </w:r>
+      <w:r>
+        <w:rPr>
+          <w:sz w:val="28"/>
+          <w:szCs w:val="28"/>
+        </w:rPr>
+        <w:t xml:space="preserve"> o closures son similares a las nombradas</w:t>
+      </w:r>
+      <w:r>
+        <w:rPr>
+          <w:sz w:val="28"/>
+          <w:szCs w:val="28"/>
+        </w:rPr>
+        <w:t>,</w:t>
+      </w:r>
+      <w:r>
+        <w:rPr>
+          <w:sz w:val="28"/>
+          <w:szCs w:val="28"/>
+        </w:rPr>
+        <w:t xml:space="preserve"> pero con la diferencia de que no llevan nombre y suelen utilizarse para realizar una acción dentro de otro proceso, por ejemplo:</w:t>
+      </w:r>
+    </w:p>
+    <w:p>
+      <w:pPr>
+        <w:rPr>
+          <w:sz w:val="28"/>
+          <w:szCs w:val="28"/>
+        </w:rPr>
+      </w:pPr>
+      <w:r>
+        <w:rPr>
+          <w:noProof/>
+          <w:sz w:val="28"/>
+          <w:szCs w:val="28"/>
+        </w:rPr>
+        <w:drawing>
+          <wp:inline distT="0" distB="0" distL="0" distR="0" wp14:anchorId="00DD2984" wp14:editId="50553C8D">
+            <wp:extent cx="6810375" cy="1085850"/>
+            <wp:effectExtent l="0" t="0" r="9525" b="0"/>
+            <wp:docPr id="24" name="Imagen 24"/>
+            <wp:cNvGraphicFramePr>
+              <a:graphicFrameLocks xmlns:a="http://schemas.openxmlformats.org/drawingml/2006/main" noChangeAspect="1"/>
+            </wp:cNvGraphicFramePr>
+            <a:graphic xmlns:a="http://schemas.openxmlformats.org/drawingml/2006/main">
+              <a:graphicData uri="http://schemas.openxmlformats.org/drawingml/2006/picture">
+                <pic:pic xmlns:pic="http://schemas.openxmlformats.org/drawingml/2006/picture">
+                  <pic:nvPicPr>
+                    <pic:cNvPr id="24" name="Imagen 24"/>
+                    <pic:cNvPicPr/>
+                  </pic:nvPicPr>
+                  <pic:blipFill>
+                    <a:blip r:embed="rId30">
+                      <a:extLst>
+                        <a:ext uri="{28A0092B-C50C-407E-A947-70E740481C1C}">
+                          <a14:useLocalDpi xmlns:a14="http://schemas.microsoft.com/office/drawing/2010/main" val="0"/>
+                        </a:ext>
+                      </a:extLst>
+                    </a:blip>
+                    <a:stretch>
+                      <a:fillRect/>
+                    </a:stretch>
+                  </pic:blipFill>
+                  <pic:spPr>
+                    <a:xfrm>
+                      <a:off x="0" y="0"/>
+                      <a:ext cx="6810375" cy="1085850"/>
+                    </a:xfrm>
+                    <a:prstGeom prst="rect">
+                      <a:avLst/>
+                    </a:prstGeom>
+                  </pic:spPr>
+                </pic:pic>
+              </a:graphicData>
+            </a:graphic>
+          </wp:inline>
+        </w:drawing>
+      </w:r>
+    </w:p>
+    <w:p>
+      <w:pPr>
+        <w:pStyle w:val="Ttulo1"/>
+        <w:jc w:val="center"/>
+        <w:rPr>
+          <w:rFonts w:asciiTheme="minorHAnsi" w:hAnsiTheme="minorHAnsi" w:cstheme="minorHAnsi"/>
+          <w:b/>
+          <w:bCs/>
+          <w:color w:val="auto"/>
+          <w:sz w:val="96"/>
+          <w:szCs w:val="96"/>
+        </w:rPr>
+      </w:pPr>
+      <w:r>
+        <w:rPr>
+          <w:rFonts w:asciiTheme="minorHAnsi" w:hAnsiTheme="minorHAnsi" w:cstheme="minorHAnsi"/>
+          <w:b/>
+          <w:bCs/>
+          <w:color w:val="auto"/>
+          <w:sz w:val="96"/>
+          <w:szCs w:val="96"/>
+        </w:rPr>
+        <w:t>Parámetros requeridos, opcionales, posicionados, nombrados y por defecto</w:t>
+      </w:r>
+    </w:p>
+    <w:p>
+      <w:pPr>
+        <w:rPr>
+          <w:sz w:val="28"/>
+          <w:szCs w:val="28"/>
+        </w:rPr>
+      </w:pPr>
+      <w:r>
+        <w:rPr>
+          <w:b/>
+          <w:bCs/>
+          <w:sz w:val="28"/>
+          <w:szCs w:val="28"/>
+        </w:rPr>
+        <w:t>Parámetros requeridos</w:t>
+      </w:r>
+      <w:r>
+        <w:rPr>
+          <w:sz w:val="28"/>
+          <w:szCs w:val="28"/>
+        </w:rPr>
+        <w:t>: Al momento de invocar la función deben enviarse sí o sí, o el compilador indicará un error.</w:t>
+      </w:r>
+    </w:p>
+    <w:p>
+      <w:pPr>
+        <w:rPr>
+          <w:sz w:val="28"/>
+          <w:szCs w:val="28"/>
+        </w:rPr>
+      </w:pPr>
+      <w:r>
+        <w:rPr>
+          <w:noProof/>
+          <w:sz w:val="28"/>
+          <w:szCs w:val="28"/>
+        </w:rPr>
+        <w:lastRenderedPageBreak/>
+        <w:drawing>
+          <wp:inline distT="0" distB="0" distL="0" distR="0" wp14:anchorId="752EBE40" wp14:editId="3FB98008">
+            <wp:extent cx="8601075" cy="2419350"/>
+            <wp:effectExtent l="0" t="0" r="9525" b="0"/>
+            <wp:docPr id="26" name="Imagen 26"/>
+            <wp:cNvGraphicFramePr>
+              <a:graphicFrameLocks xmlns:a="http://schemas.openxmlformats.org/drawingml/2006/main" noChangeAspect="1"/>
+            </wp:cNvGraphicFramePr>
+            <a:graphic xmlns:a="http://schemas.openxmlformats.org/drawingml/2006/main">
+              <a:graphicData uri="http://schemas.openxmlformats.org/drawingml/2006/picture">
+                <pic:pic xmlns:pic="http://schemas.openxmlformats.org/drawingml/2006/picture">
+                  <pic:nvPicPr>
+                    <pic:cNvPr id="26" name="Imagen 26"/>
+                    <pic:cNvPicPr/>
+                  </pic:nvPicPr>
+                  <pic:blipFill>
+                    <a:blip r:embed="rId31">
+                      <a:extLst>
+                        <a:ext uri="{28A0092B-C50C-407E-A947-70E740481C1C}">
+                          <a14:useLocalDpi xmlns:a14="http://schemas.microsoft.com/office/drawing/2010/main" val="0"/>
+                        </a:ext>
+                      </a:extLst>
+                    </a:blip>
+                    <a:stretch>
+                      <a:fillRect/>
+                    </a:stretch>
+                  </pic:blipFill>
+                  <pic:spPr>
+                    <a:xfrm>
+                      <a:off x="0" y="0"/>
+                      <a:ext cx="8601075" cy="2419350"/>
+                    </a:xfrm>
+                    <a:prstGeom prst="rect">
+                      <a:avLst/>
+                    </a:prstGeom>
+                  </pic:spPr>
+                </pic:pic>
+              </a:graphicData>
+            </a:graphic>
+          </wp:inline>
+        </w:drawing>
+      </w:r>
+    </w:p>
+    <w:p>
+      <w:pPr>
+        <w:rPr>
+          <w:sz w:val="28"/>
+          <w:szCs w:val="28"/>
+        </w:rPr>
+      </w:pPr>
+      <w:r>
+        <w:rPr>
+          <w:b/>
+          <w:bCs/>
+          <w:sz w:val="28"/>
+          <w:szCs w:val="28"/>
+        </w:rPr>
+        <w:t>Parámetros opcionales posicionados</w:t>
+      </w:r>
+      <w:r>
+        <w:rPr>
+          <w:sz w:val="28"/>
+          <w:szCs w:val="28"/>
+        </w:rPr>
+        <w:t>: Los corchetes indican que el parámetro es opcional posicionado. Por lo tanto, no es obligatorio invocar la función con ese parámetro.</w:t>
+      </w:r>
+    </w:p>
+    <w:p>
+      <w:pPr>
+        <w:rPr>
+          <w:sz w:val="28"/>
+          <w:szCs w:val="28"/>
+        </w:rPr>
+      </w:pPr>
+      <w:r>
+        <w:rPr>
+          <w:noProof/>
+          <w:sz w:val="28"/>
+          <w:szCs w:val="28"/>
+        </w:rPr>
+        <w:drawing>
+          <wp:inline distT="0" distB="0" distL="0" distR="0" wp14:anchorId="71ED733D" wp14:editId="6C543A41">
+            <wp:extent cx="8582025" cy="2428875"/>
+            <wp:effectExtent l="0" t="0" r="9525" b="9525"/>
+            <wp:docPr id="27" name="Imagen 27"/>
+            <wp:cNvGraphicFramePr>
+              <a:graphicFrameLocks xmlns:a="http://schemas.openxmlformats.org/drawingml/2006/main" noChangeAspect="1"/>
+            </wp:cNvGraphicFramePr>
+            <a:graphic xmlns:a="http://schemas.openxmlformats.org/drawingml/2006/main">
+              <a:graphicData uri="http://schemas.openxmlformats.org/drawingml/2006/picture">
+                <pic:pic xmlns:pic="http://schemas.openxmlformats.org/drawingml/2006/picture">
+                  <pic:nvPicPr>
+                    <pic:cNvPr id="27" name="Imagen 27"/>
+                    <pic:cNvPicPr/>
+                  </pic:nvPicPr>
+                  <pic:blipFill>
+                    <a:blip r:embed="rId32">
+                      <a:extLst>
+                        <a:ext uri="{28A0092B-C50C-407E-A947-70E740481C1C}">
+                          <a14:useLocalDpi xmlns:a14="http://schemas.microsoft.com/office/drawing/2010/main" val="0"/>
+                        </a:ext>
+                      </a:extLst>
+                    </a:blip>
+                    <a:stretch>
+                      <a:fillRect/>
+                    </a:stretch>
+                  </pic:blipFill>
+                  <pic:spPr>
+                    <a:xfrm>
+                      <a:off x="0" y="0"/>
+                      <a:ext cx="8582025" cy="2428875"/>
+                    </a:xfrm>
+                    <a:prstGeom prst="rect">
+                      <a:avLst/>
+                    </a:prstGeom>
+                  </pic:spPr>
+                </pic:pic>
+              </a:graphicData>
+            </a:graphic>
+          </wp:inline>
+        </w:drawing>
+      </w:r>
+    </w:p>
+    <w:p>
+      <w:pPr>
+        <w:rPr>
+          <w:sz w:val="28"/>
+          <w:szCs w:val="28"/>
+        </w:rPr>
+      </w:pPr>
+      <w:r>
+        <w:rPr>
+          <w:b/>
+          <w:bCs/>
+          <w:sz w:val="28"/>
+          <w:szCs w:val="28"/>
+        </w:rPr>
+        <w:t>Parámetros opcionales nombrados</w:t>
+      </w:r>
+      <w:r>
+        <w:rPr>
+          <w:sz w:val="28"/>
+          <w:szCs w:val="28"/>
+        </w:rPr>
+        <w:t>: Poseen la misma lógica que el anterior tipo, pero aquí podemos nombrarlos al momento de la invocación.</w:t>
+      </w:r>
+    </w:p>
+    <w:p>
+      <w:pPr>
+        <w:rPr>
+          <w:sz w:val="28"/>
+          <w:szCs w:val="28"/>
+        </w:rPr>
+      </w:pPr>
+      <w:r>
+        <w:rPr>
+          <w:noProof/>
+          <w:sz w:val="28"/>
+          <w:szCs w:val="28"/>
+        </w:rPr>
+        <w:lastRenderedPageBreak/>
+        <w:drawing>
+          <wp:inline distT="0" distB="0" distL="0" distR="0" wp14:anchorId="3E29E38C" wp14:editId="1C41B4E6">
+            <wp:extent cx="8610600" cy="2428875"/>
+            <wp:effectExtent l="0" t="0" r="0" b="9525"/>
+            <wp:docPr id="28" name="Imagen 28"/>
+            <wp:cNvGraphicFramePr>
+              <a:graphicFrameLocks xmlns:a="http://schemas.openxmlformats.org/drawingml/2006/main" noChangeAspect="1"/>
+            </wp:cNvGraphicFramePr>
+            <a:graphic xmlns:a="http://schemas.openxmlformats.org/drawingml/2006/main">
+              <a:graphicData uri="http://schemas.openxmlformats.org/drawingml/2006/picture">
+                <pic:pic xmlns:pic="http://schemas.openxmlformats.org/drawingml/2006/picture">
+                  <pic:nvPicPr>
+                    <pic:cNvPr id="28" name="Imagen 28"/>
+                    <pic:cNvPicPr/>
+                  </pic:nvPicPr>
+                  <pic:blipFill>
+                    <a:blip r:embed="rId33">
+                      <a:extLst>
+                        <a:ext uri="{28A0092B-C50C-407E-A947-70E740481C1C}">
+                          <a14:useLocalDpi xmlns:a14="http://schemas.microsoft.com/office/drawing/2010/main" val="0"/>
+                        </a:ext>
+                      </a:extLst>
+                    </a:blip>
+                    <a:stretch>
+                      <a:fillRect/>
+                    </a:stretch>
+                  </pic:blipFill>
+                  <pic:spPr>
+                    <a:xfrm>
+                      <a:off x="0" y="0"/>
+                      <a:ext cx="8610600" cy="2428875"/>
+                    </a:xfrm>
+                    <a:prstGeom prst="rect">
+                      <a:avLst/>
+                    </a:prstGeom>
+                  </pic:spPr>
+                </pic:pic>
+              </a:graphicData>
+            </a:graphic>
+          </wp:inline>
+        </w:drawing>
+      </w:r>
+    </w:p>
+    <w:p>
+      <w:pPr>
+        <w:rPr>
+          <w:sz w:val="28"/>
+          <w:szCs w:val="28"/>
+        </w:rPr>
+      </w:pPr>
+      <w:r>
+        <w:rPr>
+          <w:b/>
+          <w:bCs/>
+          <w:sz w:val="28"/>
+          <w:szCs w:val="28"/>
+        </w:rPr>
+        <w:t>Parámetros opcionales por defecto</w:t>
+      </w:r>
+      <w:r>
+        <w:rPr>
+          <w:sz w:val="28"/>
+          <w:szCs w:val="28"/>
+        </w:rPr>
+        <w:t>: Poseen la misma lógica que el anterior tipo nombrado, pero podemos asignar un valor por defecto si no se invoca a la función con otro diferente.</w:t>
+      </w:r>
+    </w:p>
+    <w:p>
+      <w:pPr>
+        <w:rPr>
+          <w:sz w:val="28"/>
+          <w:szCs w:val="28"/>
+        </w:rPr>
+      </w:pPr>
+      <w:r>
+        <w:rPr>
+          <w:noProof/>
+          <w:sz w:val="28"/>
+          <w:szCs w:val="28"/>
+        </w:rPr>
+        <w:drawing>
+          <wp:inline distT="0" distB="0" distL="0" distR="0" wp14:anchorId="769972A9" wp14:editId="730F76D1">
+            <wp:extent cx="8601075" cy="2438400"/>
+            <wp:effectExtent l="0" t="0" r="9525" b="0"/>
+            <wp:docPr id="29" name="Imagen 29"/>
+            <wp:cNvGraphicFramePr>
+              <a:graphicFrameLocks xmlns:a="http://schemas.openxmlformats.org/drawingml/2006/main" noChangeAspect="1"/>
+            </wp:cNvGraphicFramePr>
+            <a:graphic xmlns:a="http://schemas.openxmlformats.org/drawingml/2006/main">
+              <a:graphicData uri="http://schemas.openxmlformats.org/drawingml/2006/picture">
+                <pic:pic xmlns:pic="http://schemas.openxmlformats.org/drawingml/2006/picture">
+                  <pic:nvPicPr>
+                    <pic:cNvPr id="29" name="Imagen 29"/>
+                    <pic:cNvPicPr/>
+                  </pic:nvPicPr>
+                  <pic:blipFill>
+                    <a:blip r:embed="rId34">
+                      <a:extLst>
+                        <a:ext uri="{28A0092B-C50C-407E-A947-70E740481C1C}">
+                          <a14:useLocalDpi xmlns:a14="http://schemas.microsoft.com/office/drawing/2010/main" val="0"/>
+                        </a:ext>
+                      </a:extLst>
+                    </a:blip>
+                    <a:stretch>
+                      <a:fillRect/>
+                    </a:stretch>
+                  </pic:blipFill>
+                  <pic:spPr>
+                    <a:xfrm>
+                      <a:off x="0" y="0"/>
+                      <a:ext cx="8601075" cy="2438400"/>
+                    </a:xfrm>
+                    <a:prstGeom prst="rect">
+                      <a:avLst/>
+                    </a:prstGeom>
+                  </pic:spPr>
+                </pic:pic>
+              </a:graphicData>
+            </a:graphic>
+          </wp:inline>
+        </w:drawing>
+      </w:r>
+    </w:p>
+    <w:p>
+      <w:pPr>
+        <w:pStyle w:val="Ttulo1"/>
+        <w:jc w:val="center"/>
+        <w:rPr>
+          <w:rFonts w:asciiTheme="minorHAnsi" w:hAnsiTheme="minorHAnsi" w:cstheme="minorHAnsi"/>
+          <w:b/>
+          <w:bCs/>
+          <w:color w:val="auto"/>
+          <w:sz w:val="96"/>
+          <w:szCs w:val="96"/>
+        </w:rPr>
+      </w:pPr>
+      <w:r>
+        <w:rPr>
+          <w:rFonts w:asciiTheme="minorHAnsi" w:hAnsiTheme="minorHAnsi" w:cstheme="minorHAnsi"/>
+          <w:b/>
+          <w:bCs/>
+          <w:color w:val="auto"/>
+          <w:sz w:val="96"/>
+          <w:szCs w:val="96"/>
+        </w:rPr>
+        <w:lastRenderedPageBreak/>
+        <w:t>If-Else y Expresiones Condicionales</w:t>
+      </w:r>
+    </w:p>
+    <w:p>
+      <w:pPr>
+        <w:rPr>
+          <w:sz w:val="28"/>
+          <w:szCs w:val="28"/>
+        </w:rPr>
+      </w:pPr>
+      <w:r>
+        <w:rPr>
+          <w:sz w:val="28"/>
+          <w:szCs w:val="28"/>
+        </w:rPr>
+        <w:t xml:space="preserve">El </w:t>
+      </w:r>
+      <w:r>
+        <w:rPr>
+          <w:b/>
+          <w:bCs/>
+          <w:sz w:val="28"/>
+          <w:szCs w:val="28"/>
+        </w:rPr>
+        <w:t>if</w:t>
+      </w:r>
+      <w:r>
+        <w:rPr>
+          <w:sz w:val="28"/>
+          <w:szCs w:val="28"/>
+        </w:rPr>
+        <w:t>/</w:t>
+      </w:r>
+      <w:r>
+        <w:rPr>
+          <w:b/>
+          <w:bCs/>
+          <w:sz w:val="28"/>
+          <w:szCs w:val="28"/>
+        </w:rPr>
+        <w:t>else</w:t>
+      </w:r>
+      <w:r>
+        <w:rPr>
+          <w:sz w:val="28"/>
+          <w:szCs w:val="28"/>
+        </w:rPr>
+        <w:t xml:space="preserve"> ejecuta una sentencia si una condición especificada es evaluada como </w:t>
+      </w:r>
+      <w:r>
+        <w:rPr>
+          <w:b/>
+          <w:bCs/>
+          <w:sz w:val="28"/>
+          <w:szCs w:val="28"/>
+        </w:rPr>
+        <w:t>verdadera</w:t>
+      </w:r>
+      <w:r>
+        <w:rPr>
+          <w:sz w:val="28"/>
+          <w:szCs w:val="28"/>
+        </w:rPr>
+        <w:t xml:space="preserve">. Si la condición es evaluada como </w:t>
+      </w:r>
+      <w:r>
+        <w:rPr>
+          <w:b/>
+          <w:bCs/>
+          <w:sz w:val="28"/>
+          <w:szCs w:val="28"/>
+        </w:rPr>
+        <w:t>falsa</w:t>
+      </w:r>
+      <w:r>
+        <w:rPr>
+          <w:sz w:val="28"/>
+          <w:szCs w:val="28"/>
+        </w:rPr>
+        <w:t>, otra sentencia puede ser ejecutada.</w:t>
+      </w:r>
+    </w:p>
+    <w:p>
+      <w:pPr>
+        <w:rPr>
+          <w:sz w:val="28"/>
+          <w:szCs w:val="28"/>
+        </w:rPr>
+      </w:pPr>
+      <w:r>
+        <w:rPr>
+          <w:sz w:val="28"/>
+          <w:szCs w:val="28"/>
+        </w:rPr>
+        <w:t>La sintaxis básica es:</w:t>
+      </w:r>
+    </w:p>
+    <w:p>
+      <w:pPr>
+        <w:rPr>
+          <w:sz w:val="28"/>
+          <w:szCs w:val="28"/>
+        </w:rPr>
+      </w:pPr>
+      <w:r>
+        <w:rPr>
+          <w:noProof/>
+          <w:sz w:val="28"/>
+          <w:szCs w:val="28"/>
+        </w:rPr>
+        <w:drawing>
+          <wp:inline distT="0" distB="0" distL="0" distR="0" wp14:anchorId="5F80AEE3" wp14:editId="21F25AFE">
+            <wp:extent cx="6838950" cy="1095375"/>
+            <wp:effectExtent l="0" t="0" r="0" b="9525"/>
+            <wp:docPr id="30" name="Imagen 30"/>
+            <wp:cNvGraphicFramePr>
+              <a:graphicFrameLocks xmlns:a="http://schemas.openxmlformats.org/drawingml/2006/main" noChangeAspect="1"/>
+            </wp:cNvGraphicFramePr>
+            <a:graphic xmlns:a="http://schemas.openxmlformats.org/drawingml/2006/main">
+              <a:graphicData uri="http://schemas.openxmlformats.org/drawingml/2006/picture">
+                <pic:pic xmlns:pic="http://schemas.openxmlformats.org/drawingml/2006/picture">
+                  <pic:nvPicPr>
+                    <pic:cNvPr id="30" name="Imagen 30"/>
+                    <pic:cNvPicPr/>
+                  </pic:nvPicPr>
+                  <pic:blipFill>
+                    <a:blip r:embed="rId35">
+                      <a:extLst>
+                        <a:ext uri="{28A0092B-C50C-407E-A947-70E740481C1C}">
+                          <a14:useLocalDpi xmlns:a14="http://schemas.microsoft.com/office/drawing/2010/main" val="0"/>
+                        </a:ext>
+                      </a:extLst>
+                    </a:blip>
+                    <a:stretch>
+                      <a:fillRect/>
+                    </a:stretch>
+                  </pic:blipFill>
+                  <pic:spPr>
+                    <a:xfrm>
+                      <a:off x="0" y="0"/>
+                      <a:ext cx="6838950" cy="1095375"/>
+                    </a:xfrm>
+                    <a:prstGeom prst="rect">
+                      <a:avLst/>
+                    </a:prstGeom>
+                  </pic:spPr>
+                </pic:pic>
+              </a:graphicData>
+            </a:graphic>
+          </wp:inline>
+        </w:drawing>
+      </w:r>
+    </w:p>
+    <w:p>
+      <w:pPr>
+        <w:rPr>
+          <w:sz w:val="28"/>
+          <w:szCs w:val="28"/>
+        </w:rPr>
+      </w:pPr>
+      <w:r>
+        <w:rPr>
+          <w:sz w:val="28"/>
+          <w:szCs w:val="28"/>
+        </w:rPr>
+        <w:t>Los operadores de las condicionales son:</w:t>
+      </w:r>
+    </w:p>
+    <w:p>
+      <w:pPr>
+        <w:rPr>
+          <w:sz w:val="28"/>
+          <w:szCs w:val="28"/>
+        </w:rPr>
+      </w:pPr>
+    </w:p>
+    <w:p>
+      <w:pPr>
+        <w:pStyle w:val="Prrafodelista"/>
+        <w:numPr>
+          <w:ilvl w:val="0"/>
+          <w:numId w:val="14"/>
+        </w:numPr>
+        <w:rPr>
+          <w:sz w:val="28"/>
+          <w:szCs w:val="28"/>
+        </w:rPr>
+      </w:pPr>
+      <w:r>
+        <w:rPr>
+          <w:b/>
+          <w:bCs/>
+          <w:sz w:val="28"/>
+          <w:szCs w:val="28"/>
+        </w:rPr>
+        <w:t>==</w:t>
+      </w:r>
+      <w:r>
+        <w:rPr>
+          <w:sz w:val="28"/>
+          <w:szCs w:val="28"/>
+        </w:rPr>
+        <w:t xml:space="preserve"> ¿El primero es Igual que el segundo?</w:t>
+      </w:r>
+    </w:p>
+    <w:p>
+      <w:pPr>
+        <w:pStyle w:val="Prrafodelista"/>
+        <w:numPr>
+          <w:ilvl w:val="0"/>
+          <w:numId w:val="14"/>
+        </w:numPr>
+        <w:rPr>
+          <w:sz w:val="28"/>
+          <w:szCs w:val="28"/>
+        </w:rPr>
+      </w:pPr>
+      <w:proofErr w:type="gramStart"/>
+      <w:r>
+        <w:rPr>
+          <w:b/>
+          <w:bCs/>
+          <w:sz w:val="28"/>
+          <w:szCs w:val="28"/>
+        </w:rPr>
+        <w:t>!=</w:t>
+      </w:r>
+      <w:proofErr w:type="gramEnd"/>
+      <w:r>
+        <w:rPr>
+          <w:sz w:val="28"/>
+          <w:szCs w:val="28"/>
+        </w:rPr>
+        <w:t xml:space="preserve"> ¿El primero es Diferente que el segundo?</w:t>
+      </w:r>
+    </w:p>
+    <w:p>
+      <w:pPr>
+        <w:pStyle w:val="Prrafodelista"/>
+        <w:numPr>
+          <w:ilvl w:val="0"/>
+          <w:numId w:val="14"/>
+        </w:numPr>
+        <w:rPr>
+          <w:sz w:val="28"/>
+          <w:szCs w:val="28"/>
+        </w:rPr>
+      </w:pPr>
+      <w:r>
+        <w:rPr>
+          <w:b/>
+          <w:bCs/>
+          <w:sz w:val="28"/>
+          <w:szCs w:val="28"/>
+        </w:rPr>
+        <w:t>&gt;</w:t>
+      </w:r>
+      <w:r>
+        <w:rPr>
+          <w:sz w:val="28"/>
+          <w:szCs w:val="28"/>
+        </w:rPr>
+        <w:t xml:space="preserve"> </w:t>
+      </w:r>
+      <w:r>
+        <w:rPr>
+          <w:sz w:val="28"/>
+          <w:szCs w:val="28"/>
+        </w:rPr>
+        <w:t>¿El primero es Mayor que el segundo?</w:t>
+      </w:r>
+    </w:p>
+    <w:p>
+      <w:pPr>
+        <w:pStyle w:val="Prrafodelista"/>
+        <w:numPr>
+          <w:ilvl w:val="0"/>
+          <w:numId w:val="14"/>
+        </w:numPr>
+        <w:rPr>
+          <w:sz w:val="28"/>
+          <w:szCs w:val="28"/>
+        </w:rPr>
+      </w:pPr>
+      <w:r>
+        <w:rPr>
+          <w:b/>
+          <w:bCs/>
+          <w:sz w:val="28"/>
+          <w:szCs w:val="28"/>
+        </w:rPr>
+        <w:t>&lt;</w:t>
+      </w:r>
+      <w:r>
+        <w:rPr>
+          <w:sz w:val="28"/>
+          <w:szCs w:val="28"/>
+        </w:rPr>
+        <w:t xml:space="preserve"> ¿El primero es Menor que el segundo?</w:t>
+      </w:r>
+    </w:p>
+    <w:p>
+      <w:pPr>
+        <w:pStyle w:val="Prrafodelista"/>
+        <w:numPr>
+          <w:ilvl w:val="0"/>
+          <w:numId w:val="14"/>
+        </w:numPr>
+        <w:rPr>
+          <w:sz w:val="28"/>
+          <w:szCs w:val="28"/>
+        </w:rPr>
+      </w:pPr>
+      <w:r>
+        <w:rPr>
+          <w:b/>
+          <w:bCs/>
+          <w:sz w:val="28"/>
+          <w:szCs w:val="28"/>
+        </w:rPr>
+        <w:t>&gt;=</w:t>
+      </w:r>
+      <w:r>
+        <w:rPr>
+          <w:sz w:val="28"/>
+          <w:szCs w:val="28"/>
+        </w:rPr>
+        <w:t xml:space="preserve"> ¿El primero es Mayor o igual que el segundo?</w:t>
+      </w:r>
+    </w:p>
+    <w:p>
+      <w:pPr>
+        <w:pStyle w:val="Prrafodelista"/>
+        <w:numPr>
+          <w:ilvl w:val="0"/>
+          <w:numId w:val="14"/>
+        </w:numPr>
+        <w:rPr>
+          <w:sz w:val="28"/>
+          <w:szCs w:val="28"/>
+        </w:rPr>
+      </w:pPr>
+      <w:r>
+        <w:rPr>
+          <w:b/>
+          <w:bCs/>
+          <w:sz w:val="28"/>
+          <w:szCs w:val="28"/>
+        </w:rPr>
+        <w:t>&lt;=</w:t>
+      </w:r>
+      <w:r>
+        <w:rPr>
+          <w:sz w:val="28"/>
+          <w:szCs w:val="28"/>
+        </w:rPr>
+        <w:t xml:space="preserve"> ¿El primero es Menor o igual que el segundo?</w:t>
+      </w:r>
+    </w:p>
+    <w:p>
+      <w:pPr>
+        <w:pStyle w:val="Prrafodelista"/>
+        <w:numPr>
+          <w:ilvl w:val="0"/>
+          <w:numId w:val="14"/>
+        </w:numPr>
+        <w:rPr>
+          <w:sz w:val="28"/>
+          <w:szCs w:val="28"/>
+        </w:rPr>
+      </w:pPr>
+      <w:proofErr w:type="gramStart"/>
+      <w:r>
+        <w:rPr>
+          <w:b/>
+          <w:bCs/>
+          <w:sz w:val="28"/>
+          <w:szCs w:val="28"/>
+        </w:rPr>
+        <w:t>!expr</w:t>
+      </w:r>
+      <w:proofErr w:type="gramEnd"/>
+      <w:r>
+        <w:rPr>
+          <w:sz w:val="28"/>
+          <w:szCs w:val="28"/>
+        </w:rPr>
+        <w:t xml:space="preserve"> Niega la expresión</w:t>
+      </w:r>
+    </w:p>
+    <w:p>
+      <w:pPr>
+        <w:pStyle w:val="Prrafodelista"/>
+        <w:numPr>
+          <w:ilvl w:val="0"/>
+          <w:numId w:val="14"/>
+        </w:numPr>
+        <w:rPr>
+          <w:sz w:val="28"/>
+          <w:szCs w:val="28"/>
+        </w:rPr>
+      </w:pPr>
+      <w:r>
+        <w:rPr>
+          <w:b/>
+          <w:bCs/>
+          <w:sz w:val="28"/>
+          <w:szCs w:val="28"/>
+        </w:rPr>
+        <w:t>||</w:t>
+      </w:r>
+      <w:r>
+        <w:rPr>
+          <w:sz w:val="28"/>
+          <w:szCs w:val="28"/>
+        </w:rPr>
+        <w:t xml:space="preserve"> ¿El primero O el segundo?</w:t>
+      </w:r>
+    </w:p>
+    <w:p>
+      <w:pPr>
+        <w:pStyle w:val="Prrafodelista"/>
+        <w:numPr>
+          <w:ilvl w:val="0"/>
+          <w:numId w:val="14"/>
+        </w:numPr>
+        <w:rPr>
+          <w:sz w:val="28"/>
+          <w:szCs w:val="28"/>
+        </w:rPr>
+      </w:pPr>
+      <w:r>
+        <w:rPr>
+          <w:b/>
+          <w:bCs/>
+          <w:sz w:val="28"/>
+          <w:szCs w:val="28"/>
+        </w:rPr>
+        <w:t>&amp;&amp;</w:t>
+      </w:r>
+      <w:r>
+        <w:rPr>
+          <w:sz w:val="28"/>
+          <w:szCs w:val="28"/>
+        </w:rPr>
+        <w:t xml:space="preserve"> ¿El primero Y el segundo?</w:t>
+      </w:r>
+    </w:p>
+    <w:p>
+      <w:pPr>
+        <w:pStyle w:val="Prrafodelista"/>
+        <w:numPr>
+          <w:ilvl w:val="0"/>
+          <w:numId w:val="14"/>
+        </w:numPr>
+        <w:rPr>
+          <w:sz w:val="28"/>
+          <w:szCs w:val="28"/>
+        </w:rPr>
+      </w:pPr>
+      <w:r>
+        <w:rPr>
+          <w:b/>
+          <w:bCs/>
+          <w:sz w:val="28"/>
+          <w:szCs w:val="28"/>
+        </w:rPr>
+        <w:t>??</w:t>
+      </w:r>
+      <w:r>
+        <w:rPr>
+          <w:sz w:val="28"/>
+          <w:szCs w:val="28"/>
+        </w:rPr>
+        <w:t xml:space="preserve"> Si la primera es null evalúa la segunda</w:t>
+      </w:r>
+    </w:p>
+    <w:p>
+      <w:pPr>
+        <w:rPr>
+          <w:sz w:val="28"/>
+          <w:szCs w:val="28"/>
+        </w:rPr>
+      </w:pPr>
+      <w:r>
+        <w:rPr>
+          <w:sz w:val="28"/>
+          <w:szCs w:val="28"/>
+        </w:rPr>
+        <w:t xml:space="preserve">Puede utilizarse también un if-else </w:t>
+      </w:r>
+      <w:r>
+        <w:rPr>
+          <w:sz w:val="28"/>
+          <w:szCs w:val="28"/>
+        </w:rPr>
+        <w:t>anidados</w:t>
+      </w:r>
+      <w:r>
+        <w:rPr>
+          <w:sz w:val="28"/>
+          <w:szCs w:val="28"/>
+        </w:rPr>
+        <w:t>, con varias condiciones, de esta manera:</w:t>
+      </w:r>
+    </w:p>
+    <w:p>
+      <w:pPr>
+        <w:rPr>
+          <w:sz w:val="28"/>
+          <w:szCs w:val="28"/>
+        </w:rPr>
+      </w:pPr>
+      <w:r>
+        <w:rPr>
+          <w:noProof/>
+          <w:sz w:val="28"/>
+          <w:szCs w:val="28"/>
+        </w:rPr>
+        <w:lastRenderedPageBreak/>
+        <w:drawing>
+          <wp:inline distT="0" distB="0" distL="0" distR="0" wp14:anchorId="73A1FCCD" wp14:editId="36013B90">
+            <wp:extent cx="8582025" cy="3352800"/>
+            <wp:effectExtent l="0" t="0" r="9525" b="0"/>
+            <wp:docPr id="31" name="Imagen 31"/>
+            <wp:cNvGraphicFramePr>
+              <a:graphicFrameLocks xmlns:a="http://schemas.openxmlformats.org/drawingml/2006/main" noChangeAspect="1"/>
+            </wp:cNvGraphicFramePr>
+            <a:graphic xmlns:a="http://schemas.openxmlformats.org/drawingml/2006/main">
+              <a:graphicData uri="http://schemas.openxmlformats.org/drawingml/2006/picture">
+                <pic:pic xmlns:pic="http://schemas.openxmlformats.org/drawingml/2006/picture">
+                  <pic:nvPicPr>
+                    <pic:cNvPr id="31" name="Imagen 31"/>
+                    <pic:cNvPicPr/>
+                  </pic:nvPicPr>
+                  <pic:blipFill>
+                    <a:blip r:embed="rId36">
+                      <a:extLst>
+                        <a:ext uri="{28A0092B-C50C-407E-A947-70E740481C1C}">
+                          <a14:useLocalDpi xmlns:a14="http://schemas.microsoft.com/office/drawing/2010/main" val="0"/>
+                        </a:ext>
+                      </a:extLst>
+                    </a:blip>
+                    <a:stretch>
+                      <a:fillRect/>
+                    </a:stretch>
+                  </pic:blipFill>
+                  <pic:spPr>
+                    <a:xfrm>
+                      <a:off x="0" y="0"/>
+                      <a:ext cx="8582025" cy="3352800"/>
+                    </a:xfrm>
+                    <a:prstGeom prst="rect">
+                      <a:avLst/>
+                    </a:prstGeom>
+                  </pic:spPr>
+                </pic:pic>
+              </a:graphicData>
+            </a:graphic>
+          </wp:inline>
+        </w:drawing>
+      </w:r>
+    </w:p>
+    <w:p>
+      <w:pPr>
+        <w:rPr>
+          <w:sz w:val="28"/>
+          <w:szCs w:val="28"/>
+        </w:rPr>
+      </w:pPr>
+      <w:r>
+        <w:rPr>
+          <w:sz w:val="28"/>
+          <w:szCs w:val="28"/>
+        </w:rPr>
+        <w:t>Expresiones condicionales:</w:t>
+      </w:r>
+    </w:p>
+    <w:p>
+      <w:pPr>
+        <w:rPr>
+          <w:sz w:val="28"/>
+          <w:szCs w:val="28"/>
+        </w:rPr>
+      </w:pPr>
+      <w:proofErr w:type="gramStart"/>
+      <w:r>
+        <w:rPr>
+          <w:sz w:val="28"/>
+          <w:szCs w:val="28"/>
+        </w:rPr>
+        <w:t xml:space="preserve">Si queremos evaluar una expresión y si esta es null utilizar otra, usaremos el operador </w:t>
+      </w:r>
+      <w:r>
+        <w:rPr>
+          <w:b/>
+          <w:bCs/>
+          <w:sz w:val="28"/>
+          <w:szCs w:val="28"/>
+        </w:rPr>
+        <w:t>??</w:t>
+      </w:r>
+      <w:proofErr w:type="gramEnd"/>
+      <w:r>
+        <w:rPr>
+          <w:sz w:val="28"/>
+          <w:szCs w:val="28"/>
+        </w:rPr>
+        <w:t xml:space="preserve"> de la siguiente manera:</w:t>
+      </w:r>
+    </w:p>
+    <w:p>
+      <w:pPr>
+        <w:rPr>
+          <w:sz w:val="28"/>
+          <w:szCs w:val="28"/>
+        </w:rPr>
+      </w:pPr>
+      <w:r>
+        <w:rPr>
+          <w:noProof/>
+          <w:sz w:val="28"/>
+          <w:szCs w:val="28"/>
+        </w:rPr>
+        <w:drawing>
+          <wp:inline distT="0" distB="0" distL="0" distR="0" wp14:anchorId="1FAA4E4B" wp14:editId="4B159563">
+            <wp:extent cx="8591550" cy="1295400"/>
+            <wp:effectExtent l="0" t="0" r="0" b="0"/>
+            <wp:docPr id="32" name="Imagen 32"/>
+            <wp:cNvGraphicFramePr>
+              <a:graphicFrameLocks xmlns:a="http://schemas.openxmlformats.org/drawingml/2006/main" noChangeAspect="1"/>
+            </wp:cNvGraphicFramePr>
+            <a:graphic xmlns:a="http://schemas.openxmlformats.org/drawingml/2006/main">
+              <a:graphicData uri="http://schemas.openxmlformats.org/drawingml/2006/picture">
+                <pic:pic xmlns:pic="http://schemas.openxmlformats.org/drawingml/2006/picture">
+                  <pic:nvPicPr>
+                    <pic:cNvPr id="32" name="Imagen 32"/>
+                    <pic:cNvPicPr/>
+                  </pic:nvPicPr>
+                  <pic:blipFill>
+                    <a:blip r:embed="rId37">
+                      <a:extLst>
+                        <a:ext uri="{28A0092B-C50C-407E-A947-70E740481C1C}">
+                          <a14:useLocalDpi xmlns:a14="http://schemas.microsoft.com/office/drawing/2010/main" val="0"/>
+                        </a:ext>
+                      </a:extLst>
+                    </a:blip>
+                    <a:stretch>
+                      <a:fillRect/>
+                    </a:stretch>
+                  </pic:blipFill>
+                  <pic:spPr>
+                    <a:xfrm>
+                      <a:off x="0" y="0"/>
+                      <a:ext cx="8591550" cy="1295400"/>
+                    </a:xfrm>
+                    <a:prstGeom prst="rect">
+                      <a:avLst/>
+                    </a:prstGeom>
+                  </pic:spPr>
+                </pic:pic>
+              </a:graphicData>
+            </a:graphic>
+          </wp:inline>
+        </w:drawing>
+      </w:r>
+    </w:p>
+    <w:p>
+      <w:pPr>
+        <w:rPr>
+          <w:sz w:val="28"/>
+          <w:szCs w:val="28"/>
+        </w:rPr>
+      </w:pPr>
+      <w:r>
+        <w:rPr>
+          <w:sz w:val="28"/>
+          <w:szCs w:val="28"/>
+        </w:rPr>
+        <w:t>Podemos transformar un if-else a una línea de código, de esta manera:</w:t>
+      </w:r>
+    </w:p>
+    <w:p>
+      <w:pPr>
+        <w:rPr>
+          <w:sz w:val="28"/>
+          <w:szCs w:val="28"/>
+        </w:rPr>
+      </w:pPr>
+      <w:r>
+        <w:rPr>
+          <w:noProof/>
+          <w:sz w:val="28"/>
+          <w:szCs w:val="28"/>
+        </w:rPr>
+        <w:drawing>
+          <wp:inline distT="0" distB="0" distL="0" distR="0" wp14:anchorId="544B4763" wp14:editId="00E5670F">
+            <wp:extent cx="8591550" cy="657225"/>
+            <wp:effectExtent l="0" t="0" r="0" b="9525"/>
+            <wp:docPr id="33" name="Imagen 33"/>
+            <wp:cNvGraphicFramePr>
+              <a:graphicFrameLocks xmlns:a="http://schemas.openxmlformats.org/drawingml/2006/main" noChangeAspect="1"/>
+            </wp:cNvGraphicFramePr>
+            <a:graphic xmlns:a="http://schemas.openxmlformats.org/drawingml/2006/main">
+              <a:graphicData uri="http://schemas.openxmlformats.org/drawingml/2006/picture">
+                <pic:pic xmlns:pic="http://schemas.openxmlformats.org/drawingml/2006/picture">
+                  <pic:nvPicPr>
+                    <pic:cNvPr id="33" name="Imagen 33"/>
+                    <pic:cNvPicPr/>
+                  </pic:nvPicPr>
+                  <pic:blipFill>
+                    <a:blip r:embed="rId38">
+                      <a:extLst>
+                        <a:ext uri="{28A0092B-C50C-407E-A947-70E740481C1C}">
+                          <a14:useLocalDpi xmlns:a14="http://schemas.microsoft.com/office/drawing/2010/main" val="0"/>
+                        </a:ext>
+                      </a:extLst>
+                    </a:blip>
+                    <a:stretch>
+                      <a:fillRect/>
+                    </a:stretch>
+                  </pic:blipFill>
+                  <pic:spPr>
+                    <a:xfrm>
+                      <a:off x="0" y="0"/>
+                      <a:ext cx="8591550" cy="657225"/>
+                    </a:xfrm>
+                    <a:prstGeom prst="rect">
+                      <a:avLst/>
+                    </a:prstGeom>
+                  </pic:spPr>
+                </pic:pic>
+              </a:graphicData>
+            </a:graphic>
+          </wp:inline>
+        </w:drawing>
+      </w:r>
+    </w:p>
+    <w:p>
+      <w:pPr>
+        <w:rPr>
+          <w:sz w:val="28"/>
+          <w:szCs w:val="28"/>
+        </w:rPr>
+      </w:pPr>
+      <w:r>
+        <w:rPr>
+          <w:sz w:val="28"/>
+          <w:szCs w:val="28"/>
+        </w:rPr>
+        <w:lastRenderedPageBreak/>
+        <w:t>Lo que está antes de "</w:t>
+      </w:r>
+      <w:r>
+        <w:rPr>
+          <w:b/>
+          <w:bCs/>
+          <w:sz w:val="28"/>
+          <w:szCs w:val="28"/>
+        </w:rPr>
+        <w:t>?</w:t>
+      </w:r>
+      <w:r>
+        <w:rPr>
+          <w:sz w:val="28"/>
+          <w:szCs w:val="28"/>
+        </w:rPr>
+        <w:t xml:space="preserve">"es la condición, lo que está </w:t>
+      </w:r>
+      <w:r>
+        <w:rPr>
+          <w:sz w:val="28"/>
+          <w:szCs w:val="28"/>
+        </w:rPr>
+        <w:t>después</w:t>
+      </w:r>
+      <w:r>
+        <w:rPr>
+          <w:sz w:val="28"/>
+          <w:szCs w:val="28"/>
+        </w:rPr>
+        <w:t xml:space="preserve"> es</w:t>
+      </w:r>
+      <w:r>
+        <w:rPr>
+          <w:sz w:val="28"/>
+          <w:szCs w:val="28"/>
+        </w:rPr>
+        <w:t xml:space="preserve"> lo que pasa si se cumple, y lo que está </w:t>
+      </w:r>
+      <w:r>
+        <w:rPr>
+          <w:sz w:val="28"/>
+          <w:szCs w:val="28"/>
+        </w:rPr>
+        <w:t>después</w:t>
+      </w:r>
+      <w:r>
+        <w:rPr>
+          <w:sz w:val="28"/>
+          <w:szCs w:val="28"/>
+        </w:rPr>
+        <w:t xml:space="preserve"> de "</w:t>
+      </w:r>
+      <w:r>
+        <w:rPr>
+          <w:b/>
+          <w:bCs/>
+          <w:sz w:val="28"/>
+          <w:szCs w:val="28"/>
+        </w:rPr>
+        <w:t>:</w:t>
+      </w:r>
+      <w:r>
+        <w:rPr>
+          <w:sz w:val="28"/>
+          <w:szCs w:val="28"/>
+        </w:rPr>
+        <w:t>"</w:t>
+      </w:r>
+      <w:r>
+        <w:rPr>
+          <w:sz w:val="28"/>
+          <w:szCs w:val="28"/>
+        </w:rPr>
+        <w:t xml:space="preserve"> es</w:t>
+      </w:r>
+      <w:r>
+        <w:rPr>
+          <w:sz w:val="28"/>
+          <w:szCs w:val="28"/>
+        </w:rPr>
+        <w:t xml:space="preserve"> lo que pasa si no se cumple</w:t>
+      </w:r>
+      <w:r>
+        <w:rPr>
+          <w:sz w:val="28"/>
+          <w:szCs w:val="28"/>
+        </w:rPr>
+        <w:t>.</w:t>
+      </w:r>
+    </w:p>
+    <w:p>
+      <w:pPr>
+        <w:pStyle w:val="Ttulo1"/>
+        <w:jc w:val="center"/>
+        <w:rPr>
+          <w:rFonts w:asciiTheme="minorHAnsi" w:hAnsiTheme="minorHAnsi" w:cstheme="minorHAnsi"/>
+          <w:b/>
+          <w:bCs/>
+          <w:color w:val="auto"/>
+          <w:sz w:val="96"/>
+          <w:szCs w:val="96"/>
+        </w:rPr>
+      </w:pPr>
+      <w:r>
+        <w:rPr>
+          <w:rFonts w:asciiTheme="minorHAnsi" w:hAnsiTheme="minorHAnsi" w:cstheme="minorHAnsi"/>
+          <w:b/>
+          <w:bCs/>
+          <w:color w:val="auto"/>
+          <w:sz w:val="96"/>
+          <w:szCs w:val="96"/>
+        </w:rPr>
+        <w:t>Switch y Case</w:t>
+      </w:r>
+    </w:p>
+    <w:p>
+      <w:pPr>
+        <w:rPr>
+          <w:sz w:val="28"/>
+          <w:szCs w:val="28"/>
+        </w:rPr>
+      </w:pPr>
+      <w:r>
+        <w:rPr>
+          <w:b/>
+          <w:bCs/>
+          <w:sz w:val="28"/>
+          <w:szCs w:val="28"/>
+        </w:rPr>
+        <w:t>Switch</w:t>
+      </w:r>
+      <w:r>
+        <w:rPr>
+          <w:sz w:val="28"/>
+          <w:szCs w:val="28"/>
+        </w:rPr>
+        <w:t>/</w:t>
+      </w:r>
+      <w:r>
+        <w:rPr>
+          <w:b/>
+          <w:bCs/>
+          <w:sz w:val="28"/>
+          <w:szCs w:val="28"/>
+        </w:rPr>
+        <w:t>Case</w:t>
+      </w:r>
+      <w:r>
+        <w:rPr>
+          <w:sz w:val="28"/>
+          <w:szCs w:val="28"/>
+        </w:rPr>
+        <w:t xml:space="preserve"> es una </w:t>
+      </w:r>
+      <w:r>
+        <w:rPr>
+          <w:b/>
+          <w:bCs/>
+          <w:sz w:val="28"/>
+          <w:szCs w:val="28"/>
+        </w:rPr>
+        <w:t>estructura de control</w:t>
+      </w:r>
+      <w:r>
+        <w:rPr>
+          <w:sz w:val="28"/>
+          <w:szCs w:val="28"/>
+        </w:rPr>
+        <w:t xml:space="preserve"> utilizada para la toma de decisiones múltiples en las que se </w:t>
+      </w:r>
+      <w:r>
+        <w:rPr>
+          <w:b/>
+          <w:bCs/>
+          <w:sz w:val="28"/>
+          <w:szCs w:val="28"/>
+        </w:rPr>
+        <w:t>evalúa un valor</w:t>
+      </w:r>
+      <w:r>
+        <w:rPr>
+          <w:sz w:val="28"/>
+          <w:szCs w:val="28"/>
+        </w:rPr>
+        <w:t xml:space="preserve"> y realiza un </w:t>
+      </w:r>
+      <w:r>
+        <w:rPr>
+          <w:b/>
+          <w:bCs/>
+          <w:sz w:val="28"/>
+          <w:szCs w:val="28"/>
+        </w:rPr>
+        <w:t>set de acciones</w:t>
+      </w:r>
+      <w:r>
+        <w:rPr>
+          <w:sz w:val="28"/>
+          <w:szCs w:val="28"/>
+        </w:rPr>
+        <w:t xml:space="preserve"> dependiendo de </w:t>
+      </w:r>
+      <w:r>
+        <w:rPr>
+          <w:b/>
+          <w:bCs/>
+          <w:sz w:val="28"/>
+          <w:szCs w:val="28"/>
+        </w:rPr>
+        <w:t>cuál es el valor</w:t>
+      </w:r>
+      <w:r>
+        <w:rPr>
+          <w:sz w:val="28"/>
+          <w:szCs w:val="28"/>
+        </w:rPr>
+        <w:t>.</w:t>
+      </w:r>
+    </w:p>
+    <w:p>
+      <w:pPr>
+        <w:rPr>
+          <w:b/>
+          <w:bCs/>
+          <w:sz w:val="40"/>
+          <w:szCs w:val="40"/>
+        </w:rPr>
+      </w:pPr>
+      <w:r>
+        <w:rPr>
+          <w:b/>
+          <w:bCs/>
+          <w:sz w:val="40"/>
+          <w:szCs w:val="40"/>
+        </w:rPr>
+        <w:t>Reglas</w:t>
+      </w:r>
+    </w:p>
+    <w:p>
+      <w:pPr>
+        <w:rPr>
+          <w:sz w:val="28"/>
+          <w:szCs w:val="28"/>
+        </w:rPr>
+      </w:pPr>
+      <w:r>
+        <w:rPr>
+          <w:sz w:val="28"/>
+          <w:szCs w:val="28"/>
+        </w:rPr>
+        <w:t xml:space="preserve">-Se puede utilizar </w:t>
+      </w:r>
+      <w:r>
+        <w:rPr>
+          <w:b/>
+          <w:bCs/>
+          <w:sz w:val="28"/>
+          <w:szCs w:val="28"/>
+        </w:rPr>
+        <w:t>int</w:t>
+      </w:r>
+      <w:r>
+        <w:rPr>
+          <w:sz w:val="28"/>
+          <w:szCs w:val="28"/>
+        </w:rPr>
+        <w:t xml:space="preserve">, </w:t>
+      </w:r>
+      <w:r>
+        <w:rPr>
+          <w:b/>
+          <w:bCs/>
+          <w:sz w:val="28"/>
+          <w:szCs w:val="28"/>
+        </w:rPr>
+        <w:t>String</w:t>
+      </w:r>
+      <w:r>
+        <w:rPr>
+          <w:sz w:val="28"/>
+          <w:szCs w:val="28"/>
+        </w:rPr>
+        <w:t xml:space="preserve"> y </w:t>
+      </w:r>
+      <w:r>
+        <w:rPr>
+          <w:b/>
+          <w:bCs/>
+          <w:sz w:val="28"/>
+          <w:szCs w:val="28"/>
+        </w:rPr>
+        <w:t>Enum</w:t>
+      </w:r>
+      <w:r>
+        <w:rPr>
+          <w:sz w:val="28"/>
+          <w:szCs w:val="28"/>
+        </w:rPr>
+        <w:t xml:space="preserve"> como tipo para evaluar la condición.</w:t>
+      </w:r>
+    </w:p>
+    <w:p>
+      <w:pPr>
+        <w:rPr>
+          <w:sz w:val="28"/>
+          <w:szCs w:val="28"/>
+        </w:rPr>
+      </w:pPr>
+      <w:r>
+        <w:rPr>
+          <w:sz w:val="28"/>
+          <w:szCs w:val="28"/>
+        </w:rPr>
+        <w:t xml:space="preserve">-La </w:t>
+      </w:r>
+      <w:r>
+        <w:rPr>
+          <w:sz w:val="28"/>
+          <w:szCs w:val="28"/>
+        </w:rPr>
+        <w:t>cláusula</w:t>
+      </w:r>
+      <w:r>
+        <w:rPr>
+          <w:sz w:val="28"/>
+          <w:szCs w:val="28"/>
+        </w:rPr>
+        <w:t xml:space="preserve"> case debe terminar con </w:t>
+      </w:r>
+      <w:r>
+        <w:rPr>
+          <w:b/>
+          <w:bCs/>
+          <w:sz w:val="28"/>
+          <w:szCs w:val="28"/>
+        </w:rPr>
+        <w:t>break</w:t>
+      </w:r>
+      <w:r>
+        <w:rPr>
+          <w:sz w:val="28"/>
+          <w:szCs w:val="28"/>
+        </w:rPr>
+        <w:t xml:space="preserve">, </w:t>
+      </w:r>
+      <w:r>
+        <w:rPr>
+          <w:b/>
+          <w:bCs/>
+          <w:sz w:val="28"/>
+          <w:szCs w:val="28"/>
+        </w:rPr>
+        <w:t>continue</w:t>
+      </w:r>
+      <w:r>
+        <w:rPr>
+          <w:sz w:val="28"/>
+          <w:szCs w:val="28"/>
+        </w:rPr>
+        <w:t xml:space="preserve">, </w:t>
+      </w:r>
+      <w:r>
+        <w:rPr>
+          <w:b/>
+          <w:bCs/>
+          <w:sz w:val="28"/>
+          <w:szCs w:val="28"/>
+        </w:rPr>
+        <w:t>throw</w:t>
+      </w:r>
+      <w:r>
+        <w:rPr>
+          <w:sz w:val="28"/>
+          <w:szCs w:val="28"/>
+        </w:rPr>
+        <w:t xml:space="preserve"> o </w:t>
+      </w:r>
+      <w:r>
+        <w:rPr>
+          <w:b/>
+          <w:bCs/>
+          <w:sz w:val="28"/>
+          <w:szCs w:val="28"/>
+        </w:rPr>
+        <w:t>return</w:t>
+      </w:r>
+      <w:r>
+        <w:rPr>
+          <w:sz w:val="28"/>
+          <w:szCs w:val="28"/>
+        </w:rPr>
+        <w:t>.</w:t>
+      </w:r>
+    </w:p>
+    <w:p>
+      <w:pPr>
+        <w:rPr>
+          <w:sz w:val="28"/>
+          <w:szCs w:val="28"/>
+        </w:rPr>
+      </w:pPr>
+      <w:r>
+        <w:rPr>
+          <w:sz w:val="28"/>
+          <w:szCs w:val="28"/>
+        </w:rPr>
+        <w:t xml:space="preserve">-Si </w:t>
+      </w:r>
+      <w:r>
+        <w:rPr>
+          <w:sz w:val="28"/>
+          <w:szCs w:val="28"/>
+        </w:rPr>
+        <w:t>ningún</w:t>
+      </w:r>
+      <w:r>
+        <w:rPr>
+          <w:sz w:val="28"/>
+          <w:szCs w:val="28"/>
+        </w:rPr>
+        <w:t xml:space="preserve"> </w:t>
+      </w:r>
+      <w:r>
+        <w:rPr>
+          <w:b/>
+          <w:bCs/>
+          <w:sz w:val="28"/>
+          <w:szCs w:val="28"/>
+        </w:rPr>
+        <w:t>case</w:t>
+      </w:r>
+      <w:r>
+        <w:rPr>
+          <w:sz w:val="28"/>
+          <w:szCs w:val="28"/>
+        </w:rPr>
+        <w:t xml:space="preserve"> coincide con el valor evaluado, se utiliza la </w:t>
+      </w:r>
+      <w:r>
+        <w:rPr>
+          <w:sz w:val="28"/>
+          <w:szCs w:val="28"/>
+        </w:rPr>
+        <w:t>cláusula</w:t>
+      </w:r>
+      <w:r>
+        <w:rPr>
+          <w:sz w:val="28"/>
+          <w:szCs w:val="28"/>
+        </w:rPr>
+        <w:t xml:space="preserve"> </w:t>
+      </w:r>
+      <w:r>
+        <w:rPr>
+          <w:b/>
+          <w:bCs/>
+          <w:sz w:val="28"/>
+          <w:szCs w:val="28"/>
+        </w:rPr>
+        <w:t>default</w:t>
+      </w:r>
+      <w:r>
+        <w:rPr>
+          <w:sz w:val="28"/>
+          <w:szCs w:val="28"/>
+        </w:rPr>
+        <w:t>.</w:t>
+      </w:r>
+    </w:p>
+    <w:p>
+      <w:pPr>
+        <w:rPr>
+          <w:sz w:val="28"/>
+          <w:szCs w:val="28"/>
+        </w:rPr>
+      </w:pPr>
+      <w:r>
+        <w:rPr>
+          <w:sz w:val="28"/>
+          <w:szCs w:val="28"/>
+        </w:rPr>
+        <w:t>Ejemplo:</w:t>
+      </w:r>
+    </w:p>
+    <w:p>
+      <w:pPr>
+        <w:rPr>
+          <w:sz w:val="28"/>
+          <w:szCs w:val="28"/>
+        </w:rPr>
+      </w:pPr>
+      <w:r>
+        <w:rPr>
+          <w:noProof/>
+          <w:sz w:val="28"/>
+          <w:szCs w:val="28"/>
+        </w:rPr>
+        <w:drawing>
+          <wp:inline distT="0" distB="0" distL="0" distR="0" wp14:anchorId="65754D30" wp14:editId="75651143">
+            <wp:extent cx="6810375" cy="2609850"/>
+            <wp:effectExtent l="0" t="0" r="9525" b="0"/>
+            <wp:docPr id="34" name="Imagen 34"/>
+            <wp:cNvGraphicFramePr>
+              <a:graphicFrameLocks xmlns:a="http://schemas.openxmlformats.org/drawingml/2006/main" noChangeAspect="1"/>
+            </wp:cNvGraphicFramePr>
+            <a:graphic xmlns:a="http://schemas.openxmlformats.org/drawingml/2006/main">
+              <a:graphicData uri="http://schemas.openxmlformats.org/drawingml/2006/picture">
+                <pic:pic xmlns:pic="http://schemas.openxmlformats.org/drawingml/2006/picture">
+                  <pic:nvPicPr>
+                    <pic:cNvPr id="34" name="Imagen 34"/>
+                    <pic:cNvPicPr/>
+                  </pic:nvPicPr>
+                  <pic:blipFill>
+                    <a:blip r:embed="rId39">
+                      <a:extLst>
+                        <a:ext uri="{28A0092B-C50C-407E-A947-70E740481C1C}">
+                          <a14:useLocalDpi xmlns:a14="http://schemas.microsoft.com/office/drawing/2010/main" val="0"/>
+                        </a:ext>
+                      </a:extLst>
+                    </a:blip>
+                    <a:stretch>
+                      <a:fillRect/>
+                    </a:stretch>
+                  </pic:blipFill>
+                  <pic:spPr>
+                    <a:xfrm>
+                      <a:off x="0" y="0"/>
+                      <a:ext cx="6810375" cy="2609850"/>
+                    </a:xfrm>
+                    <a:prstGeom prst="rect">
+                      <a:avLst/>
+                    </a:prstGeom>
+                  </pic:spPr>
+                </pic:pic>
+              </a:graphicData>
+            </a:graphic>
+          </wp:inline>
+        </w:drawing>
+      </w:r>
+    </w:p>
+    <w:p>
+      <w:pPr>
+        <w:rPr>
+          <w:sz w:val="28"/>
+          <w:szCs w:val="28"/>
+        </w:rPr>
+      </w:pPr>
+      <w:r>
+        <w:rPr>
+          <w:sz w:val="28"/>
+          <w:szCs w:val="28"/>
+        </w:rPr>
+        <w:lastRenderedPageBreak/>
+        <w:t>Información adicional</w:t>
+      </w:r>
+    </w:p>
+    <w:p>
+      <w:pPr>
+        <w:rPr>
+          <w:sz w:val="28"/>
+          <w:szCs w:val="28"/>
+        </w:rPr>
+      </w:pPr>
+      <w:r>
+        <w:rPr>
+          <w:sz w:val="28"/>
+          <w:szCs w:val="28"/>
+        </w:rPr>
+        <w:t xml:space="preserve">Con la </w:t>
+      </w:r>
+      <w:r>
+        <w:rPr>
+          <w:sz w:val="28"/>
+          <w:szCs w:val="28"/>
+        </w:rPr>
+        <w:t>cláusula</w:t>
+      </w:r>
+      <w:r>
+        <w:rPr>
+          <w:sz w:val="28"/>
+          <w:szCs w:val="28"/>
+        </w:rPr>
+        <w:t xml:space="preserve"> </w:t>
+      </w:r>
+      <w:r>
+        <w:rPr>
+          <w:b/>
+          <w:bCs/>
+          <w:sz w:val="28"/>
+          <w:szCs w:val="28"/>
+        </w:rPr>
+        <w:t>continue</w:t>
+      </w:r>
+      <w:r>
+        <w:rPr>
+          <w:sz w:val="28"/>
+          <w:szCs w:val="28"/>
+        </w:rPr>
+        <w:t xml:space="preserve"> se puede mandar al programa a una etiqueta definida. Por ejemplo:</w:t>
+      </w:r>
+    </w:p>
+    <w:p>
+      <w:pPr>
+        <w:rPr>
+          <w:sz w:val="28"/>
+          <w:szCs w:val="28"/>
+        </w:rPr>
+      </w:pPr>
+      <w:r>
+        <w:rPr>
+          <w:noProof/>
+          <w:sz w:val="28"/>
+          <w:szCs w:val="28"/>
+        </w:rPr>
+        <w:drawing>
+          <wp:inline distT="0" distB="0" distL="0" distR="0" wp14:anchorId="332A95C3" wp14:editId="7B8EF9CA">
+            <wp:extent cx="8591550" cy="1504950"/>
+            <wp:effectExtent l="0" t="0" r="0" b="0"/>
+            <wp:docPr id="35" name="Imagen 35"/>
+            <wp:cNvGraphicFramePr>
+              <a:graphicFrameLocks xmlns:a="http://schemas.openxmlformats.org/drawingml/2006/main" noChangeAspect="1"/>
+            </wp:cNvGraphicFramePr>
+            <a:graphic xmlns:a="http://schemas.openxmlformats.org/drawingml/2006/main">
+              <a:graphicData uri="http://schemas.openxmlformats.org/drawingml/2006/picture">
+                <pic:pic xmlns:pic="http://schemas.openxmlformats.org/drawingml/2006/picture">
+                  <pic:nvPicPr>
+                    <pic:cNvPr id="35" name="Imagen 35"/>
+                    <pic:cNvPicPr/>
+                  </pic:nvPicPr>
+                  <pic:blipFill>
+                    <a:blip r:embed="rId40">
+                      <a:extLst>
+                        <a:ext uri="{28A0092B-C50C-407E-A947-70E740481C1C}">
+                          <a14:useLocalDpi xmlns:a14="http://schemas.microsoft.com/office/drawing/2010/main" val="0"/>
+                        </a:ext>
+                      </a:extLst>
+                    </a:blip>
+                    <a:stretch>
+                      <a:fillRect/>
+                    </a:stretch>
+                  </pic:blipFill>
+                  <pic:spPr>
+                    <a:xfrm>
+                      <a:off x="0" y="0"/>
+                      <a:ext cx="8591550" cy="1504950"/>
+                    </a:xfrm>
+                    <a:prstGeom prst="rect">
+                      <a:avLst/>
+                    </a:prstGeom>
+                  </pic:spPr>
+                </pic:pic>
+              </a:graphicData>
+            </a:graphic>
+          </wp:inline>
+        </w:drawing>
+      </w:r>
+    </w:p>
+    <w:p>
+      <w:pPr>
+        <w:rPr>
+          <w:sz w:val="28"/>
+          <w:szCs w:val="28"/>
+        </w:rPr>
+      </w:pPr>
+      <w:r>
+        <w:rPr>
+          <w:sz w:val="28"/>
+          <w:szCs w:val="28"/>
+        </w:rPr>
+        <w:t xml:space="preserve">No sólo nos permite saltar a código que esta </w:t>
+      </w:r>
+      <w:r>
+        <w:rPr>
+          <w:b/>
+          <w:bCs/>
+          <w:sz w:val="28"/>
+          <w:szCs w:val="28"/>
+        </w:rPr>
+        <w:t>debajo</w:t>
+      </w:r>
+      <w:r>
+        <w:rPr>
+          <w:sz w:val="28"/>
+          <w:szCs w:val="28"/>
+        </w:rPr>
+        <w:t>,</w:t>
+      </w:r>
+      <w:r>
+        <w:rPr>
+          <w:sz w:val="28"/>
+          <w:szCs w:val="28"/>
+        </w:rPr>
+        <w:t xml:space="preserve"> sino que también nos permite saltar a código que </w:t>
+      </w:r>
+      <w:r>
+        <w:rPr>
+          <w:sz w:val="28"/>
+          <w:szCs w:val="28"/>
+        </w:rPr>
+        <w:t>está</w:t>
+      </w:r>
+      <w:r>
+        <w:rPr>
+          <w:sz w:val="28"/>
+          <w:szCs w:val="28"/>
+        </w:rPr>
+        <w:t xml:space="preserve"> </w:t>
+      </w:r>
+      <w:r>
+        <w:rPr>
+          <w:b/>
+          <w:bCs/>
+          <w:sz w:val="28"/>
+          <w:szCs w:val="28"/>
+        </w:rPr>
+        <w:t>arriba</w:t>
+      </w:r>
+      <w:r>
+        <w:rPr>
+          <w:sz w:val="28"/>
+          <w:szCs w:val="28"/>
+        </w:rPr>
+        <w:t>.</w:t>
+      </w:r>
+    </w:p>
+    <w:p>
+      <w:pPr>
+        <w:rPr>
+          <w:sz w:val="28"/>
+          <w:szCs w:val="28"/>
+        </w:rPr>
+      </w:pPr>
+      <w:r>
+        <w:rPr>
+          <w:noProof/>
+          <w:sz w:val="28"/>
+          <w:szCs w:val="28"/>
+        </w:rPr>
+        <w:drawing>
+          <wp:inline distT="0" distB="0" distL="0" distR="0" wp14:anchorId="6CAB7924" wp14:editId="5295823F">
+            <wp:extent cx="4486275" cy="3619500"/>
+            <wp:effectExtent l="0" t="0" r="9525" b="0"/>
+            <wp:docPr id="36" name="Imagen 36"/>
+            <wp:cNvGraphicFramePr>
+              <a:graphicFrameLocks xmlns:a="http://schemas.openxmlformats.org/drawingml/2006/main" noChangeAspect="1"/>
+            </wp:cNvGraphicFramePr>
+            <a:graphic xmlns:a="http://schemas.openxmlformats.org/drawingml/2006/main">
+              <a:graphicData uri="http://schemas.openxmlformats.org/drawingml/2006/picture">
+                <pic:pic xmlns:pic="http://schemas.openxmlformats.org/drawingml/2006/picture">
+                  <pic:nvPicPr>
+                    <pic:cNvPr id="36" name="Imagen 36"/>
+                    <pic:cNvPicPr/>
+                  </pic:nvPicPr>
+                  <pic:blipFill>
+                    <a:blip r:embed="rId41">
+                      <a:extLst>
+                        <a:ext uri="{28A0092B-C50C-407E-A947-70E740481C1C}">
+                          <a14:useLocalDpi xmlns:a14="http://schemas.microsoft.com/office/drawing/2010/main" val="0"/>
+                        </a:ext>
+                      </a:extLst>
+                    </a:blip>
+                    <a:stretch>
+                      <a:fillRect/>
+                    </a:stretch>
+                  </pic:blipFill>
+                  <pic:spPr>
+                    <a:xfrm>
+                      <a:off x="0" y="0"/>
+                      <a:ext cx="4486275" cy="3619500"/>
+                    </a:xfrm>
+                    <a:prstGeom prst="rect">
+                      <a:avLst/>
+                    </a:prstGeom>
+                  </pic:spPr>
+                </pic:pic>
+              </a:graphicData>
+            </a:graphic>
+          </wp:inline>
+        </w:drawing>
+      </w:r>
+    </w:p>
+    <w:p>
+      <w:pPr>
+        <w:pStyle w:val="Ttulo1"/>
+        <w:jc w:val="center"/>
+        <w:rPr>
+          <w:rFonts w:asciiTheme="minorHAnsi" w:hAnsiTheme="minorHAnsi" w:cstheme="minorHAnsi"/>
+          <w:b/>
+          <w:bCs/>
+          <w:color w:val="auto"/>
+          <w:sz w:val="96"/>
+          <w:szCs w:val="96"/>
+        </w:rPr>
+      </w:pPr>
+      <w:r>
+        <w:rPr>
+          <w:rFonts w:asciiTheme="minorHAnsi" w:hAnsiTheme="minorHAnsi" w:cstheme="minorHAnsi"/>
+          <w:b/>
+          <w:bCs/>
+          <w:color w:val="auto"/>
+          <w:sz w:val="96"/>
+          <w:szCs w:val="96"/>
+        </w:rPr>
+        <w:lastRenderedPageBreak/>
+        <w:t>For</w:t>
+      </w:r>
+    </w:p>
+    <w:p>
+      <w:pPr>
+        <w:rPr>
+          <w:sz w:val="28"/>
+          <w:szCs w:val="28"/>
+        </w:rPr>
+      </w:pPr>
+      <w:r>
+        <w:rPr>
+          <w:sz w:val="28"/>
+          <w:szCs w:val="28"/>
+        </w:rPr>
+        <w:t xml:space="preserve">El </w:t>
+      </w:r>
+      <w:r>
+        <w:rPr>
+          <w:b/>
+          <w:bCs/>
+          <w:sz w:val="28"/>
+          <w:szCs w:val="28"/>
+        </w:rPr>
+        <w:t>for</w:t>
+      </w:r>
+      <w:r>
+        <w:rPr>
+          <w:sz w:val="28"/>
+          <w:szCs w:val="28"/>
+        </w:rPr>
+        <w:t xml:space="preserve"> es una </w:t>
+      </w:r>
+      <w:r>
+        <w:rPr>
+          <w:b/>
+          <w:bCs/>
+          <w:sz w:val="28"/>
+          <w:szCs w:val="28"/>
+        </w:rPr>
+        <w:t>estructura de control</w:t>
+      </w:r>
+      <w:r>
+        <w:rPr>
+          <w:sz w:val="28"/>
+          <w:szCs w:val="28"/>
+        </w:rPr>
+        <w:t xml:space="preserve"> en la que se indica el número de iteraciones.</w:t>
+      </w:r>
+    </w:p>
+    <w:p>
+      <w:pPr>
+        <w:rPr>
+          <w:sz w:val="28"/>
+          <w:szCs w:val="28"/>
+        </w:rPr>
+      </w:pPr>
+      <w:r>
+        <w:rPr>
+          <w:sz w:val="28"/>
+          <w:szCs w:val="28"/>
+        </w:rPr>
+        <w:t xml:space="preserve">La estructura de un ciclo </w:t>
+      </w:r>
+      <w:r>
+        <w:rPr>
+          <w:b/>
+          <w:bCs/>
+          <w:sz w:val="28"/>
+          <w:szCs w:val="28"/>
+        </w:rPr>
+        <w:t>for</w:t>
+      </w:r>
+      <w:r>
+        <w:rPr>
+          <w:sz w:val="28"/>
+          <w:szCs w:val="28"/>
+        </w:rPr>
+        <w:t xml:space="preserve"> es:</w:t>
+      </w:r>
+    </w:p>
+    <w:p>
+      <w:pPr>
+        <w:rPr>
+          <w:sz w:val="28"/>
+          <w:szCs w:val="28"/>
+        </w:rPr>
+      </w:pPr>
+      <w:r>
+        <w:rPr>
+          <w:noProof/>
+          <w:sz w:val="28"/>
+          <w:szCs w:val="28"/>
+        </w:rPr>
+        <w:drawing>
+          <wp:inline distT="0" distB="0" distL="0" distR="0" wp14:anchorId="7DC3B3C9" wp14:editId="1F665399">
+            <wp:extent cx="6810375" cy="800100"/>
+            <wp:effectExtent l="0" t="0" r="9525" b="0"/>
+            <wp:docPr id="37" name="Imagen 37"/>
+            <wp:cNvGraphicFramePr>
+              <a:graphicFrameLocks xmlns:a="http://schemas.openxmlformats.org/drawingml/2006/main" noChangeAspect="1"/>
+            </wp:cNvGraphicFramePr>
+            <a:graphic xmlns:a="http://schemas.openxmlformats.org/drawingml/2006/main">
+              <a:graphicData uri="http://schemas.openxmlformats.org/drawingml/2006/picture">
+                <pic:pic xmlns:pic="http://schemas.openxmlformats.org/drawingml/2006/picture">
+                  <pic:nvPicPr>
+                    <pic:cNvPr id="37" name="Imagen 37"/>
+                    <pic:cNvPicPr/>
+                  </pic:nvPicPr>
+                  <pic:blipFill>
+                    <a:blip r:embed="rId42">
+                      <a:extLst>
+                        <a:ext uri="{28A0092B-C50C-407E-A947-70E740481C1C}">
+                          <a14:useLocalDpi xmlns:a14="http://schemas.microsoft.com/office/drawing/2010/main" val="0"/>
+                        </a:ext>
+                      </a:extLst>
+                    </a:blip>
+                    <a:stretch>
+                      <a:fillRect/>
+                    </a:stretch>
+                  </pic:blipFill>
+                  <pic:spPr>
+                    <a:xfrm>
+                      <a:off x="0" y="0"/>
+                      <a:ext cx="6810375" cy="800100"/>
+                    </a:xfrm>
+                    <a:prstGeom prst="rect">
+                      <a:avLst/>
+                    </a:prstGeom>
+                  </pic:spPr>
+                </pic:pic>
+              </a:graphicData>
+            </a:graphic>
+          </wp:inline>
+        </w:drawing>
+      </w:r>
+    </w:p>
+    <w:p>
+      <w:pPr>
+        <w:rPr>
+          <w:sz w:val="28"/>
+          <w:szCs w:val="28"/>
+        </w:rPr>
+      </w:pPr>
+      <w:r>
+        <w:rPr>
+          <w:sz w:val="28"/>
+          <w:szCs w:val="28"/>
+        </w:rPr>
+        <w:t xml:space="preserve">El ciclo </w:t>
+      </w:r>
+      <w:r>
+        <w:rPr>
+          <w:b/>
+          <w:bCs/>
+          <w:sz w:val="28"/>
+          <w:szCs w:val="28"/>
+        </w:rPr>
+        <w:t>for in</w:t>
+      </w:r>
+      <w:r>
+        <w:rPr>
+          <w:sz w:val="28"/>
+          <w:szCs w:val="28"/>
+        </w:rPr>
+        <w:t xml:space="preserve"> recorre el contenido de una lista.</w:t>
+      </w:r>
+    </w:p>
+    <w:p>
+      <w:pPr>
+        <w:rPr>
+          <w:sz w:val="28"/>
+          <w:szCs w:val="28"/>
+        </w:rPr>
+      </w:pPr>
+      <w:r>
+        <w:rPr>
+          <w:sz w:val="28"/>
+          <w:szCs w:val="28"/>
+        </w:rPr>
+        <w:t xml:space="preserve">La estructura de un ciclo </w:t>
+      </w:r>
+      <w:r>
+        <w:rPr>
+          <w:b/>
+          <w:bCs/>
+          <w:sz w:val="28"/>
+          <w:szCs w:val="28"/>
+        </w:rPr>
+        <w:t>for in</w:t>
+      </w:r>
+      <w:r>
+        <w:rPr>
+          <w:sz w:val="28"/>
+          <w:szCs w:val="28"/>
+        </w:rPr>
+        <w:t xml:space="preserve"> es:</w:t>
+      </w:r>
+    </w:p>
+    <w:p>
+      <w:pPr>
+        <w:rPr>
+          <w:sz w:val="28"/>
+          <w:szCs w:val="28"/>
+        </w:rPr>
+      </w:pPr>
+      <w:r>
+        <w:rPr>
+          <w:noProof/>
+          <w:sz w:val="28"/>
+          <w:szCs w:val="28"/>
+        </w:rPr>
+        <w:drawing>
+          <wp:inline distT="0" distB="0" distL="0" distR="0" wp14:anchorId="17FF1271" wp14:editId="5117C3ED">
+            <wp:extent cx="6829425" cy="923925"/>
+            <wp:effectExtent l="0" t="0" r="9525" b="9525"/>
+            <wp:docPr id="38" name="Imagen 38"/>
+            <wp:cNvGraphicFramePr>
+              <a:graphicFrameLocks xmlns:a="http://schemas.openxmlformats.org/drawingml/2006/main" noChangeAspect="1"/>
+            </wp:cNvGraphicFramePr>
+            <a:graphic xmlns:a="http://schemas.openxmlformats.org/drawingml/2006/main">
+              <a:graphicData uri="http://schemas.openxmlformats.org/drawingml/2006/picture">
+                <pic:pic xmlns:pic="http://schemas.openxmlformats.org/drawingml/2006/picture">
+                  <pic:nvPicPr>
+                    <pic:cNvPr id="38" name="Imagen 38"/>
+                    <pic:cNvPicPr/>
+                  </pic:nvPicPr>
+                  <pic:blipFill>
+                    <a:blip r:embed="rId43">
+                      <a:extLst>
+                        <a:ext uri="{28A0092B-C50C-407E-A947-70E740481C1C}">
+                          <a14:useLocalDpi xmlns:a14="http://schemas.microsoft.com/office/drawing/2010/main" val="0"/>
+                        </a:ext>
+                      </a:extLst>
+                    </a:blip>
+                    <a:stretch>
+                      <a:fillRect/>
+                    </a:stretch>
+                  </pic:blipFill>
+                  <pic:spPr>
+                    <a:xfrm>
+                      <a:off x="0" y="0"/>
+                      <a:ext cx="6829425" cy="923925"/>
+                    </a:xfrm>
+                    <a:prstGeom prst="rect">
+                      <a:avLst/>
+                    </a:prstGeom>
+                  </pic:spPr>
+                </pic:pic>
+              </a:graphicData>
+            </a:graphic>
+          </wp:inline>
+        </w:drawing>
+      </w:r>
+    </w:p>
+    <w:p>
+      <w:pPr>
+        <w:rPr>
+          <w:sz w:val="28"/>
+          <w:szCs w:val="28"/>
+        </w:rPr>
+      </w:pPr>
+      <w:r>
+        <w:rPr>
+          <w:b/>
+          <w:bCs/>
+          <w:sz w:val="28"/>
+          <w:szCs w:val="28"/>
+        </w:rPr>
+        <w:t>Ciclo forEach</w:t>
+      </w:r>
+      <w:r>
+        <w:rPr>
+          <w:sz w:val="28"/>
+          <w:szCs w:val="28"/>
+        </w:rPr>
+        <w:t xml:space="preserve">: Es un </w:t>
+      </w:r>
+      <w:r>
+        <w:rPr>
+          <w:b/>
+          <w:bCs/>
+          <w:sz w:val="28"/>
+          <w:szCs w:val="28"/>
+        </w:rPr>
+        <w:t>método</w:t>
+      </w:r>
+      <w:r>
+        <w:rPr>
+          <w:b/>
+          <w:bCs/>
+          <w:sz w:val="28"/>
+          <w:szCs w:val="28"/>
+        </w:rPr>
+        <w:t xml:space="preserve"> interno</w:t>
+      </w:r>
+      <w:r>
+        <w:rPr>
+          <w:sz w:val="28"/>
+          <w:szCs w:val="28"/>
+        </w:rPr>
+        <w:t xml:space="preserve"> del objeto </w:t>
+      </w:r>
+      <w:r>
+        <w:rPr>
+          <w:b/>
+          <w:bCs/>
+          <w:sz w:val="28"/>
+          <w:szCs w:val="28"/>
+        </w:rPr>
+        <w:t>lista</w:t>
+      </w:r>
+      <w:r>
+        <w:rPr>
+          <w:sz w:val="28"/>
+          <w:szCs w:val="28"/>
+        </w:rPr>
+        <w:t xml:space="preserve">, y la recorre al igual que el ciclo </w:t>
+      </w:r>
+      <w:r>
+        <w:rPr>
+          <w:b/>
+          <w:bCs/>
+          <w:sz w:val="28"/>
+          <w:szCs w:val="28"/>
+        </w:rPr>
+        <w:t>for</w:t>
+      </w:r>
+      <w:r>
+        <w:rPr>
+          <w:sz w:val="28"/>
+          <w:szCs w:val="28"/>
+        </w:rPr>
+        <w:t>…</w:t>
+      </w:r>
+      <w:r>
+        <w:rPr>
+          <w:b/>
+          <w:bCs/>
+          <w:sz w:val="28"/>
+          <w:szCs w:val="28"/>
+        </w:rPr>
+        <w:t>in</w:t>
+      </w:r>
+      <w:r>
+        <w:rPr>
+          <w:sz w:val="28"/>
+          <w:szCs w:val="28"/>
+        </w:rPr>
+        <w:t>.</w:t>
+      </w:r>
+    </w:p>
+    <w:p>
+      <w:pPr>
+        <w:rPr>
+          <w:sz w:val="28"/>
+          <w:szCs w:val="28"/>
+        </w:rPr>
+      </w:pPr>
+      <w:r>
+        <w:rPr>
+          <w:sz w:val="28"/>
+          <w:szCs w:val="28"/>
+        </w:rPr>
+        <w:t>Sintaxis</w:t>
+      </w:r>
+    </w:p>
+    <w:p>
+      <w:pPr>
+        <w:rPr>
+          <w:sz w:val="28"/>
+          <w:szCs w:val="28"/>
+        </w:rPr>
+      </w:pPr>
+      <w:r>
+        <w:rPr>
+          <w:noProof/>
+          <w:sz w:val="28"/>
+          <w:szCs w:val="28"/>
+        </w:rPr>
+        <w:drawing>
+          <wp:inline distT="0" distB="0" distL="0" distR="0" wp14:anchorId="5D5BC4D1" wp14:editId="51CE8E92">
+            <wp:extent cx="8591550" cy="1295400"/>
+            <wp:effectExtent l="0" t="0" r="0" b="0"/>
+            <wp:docPr id="39" name="Imagen 39"/>
+            <wp:cNvGraphicFramePr>
+              <a:graphicFrameLocks xmlns:a="http://schemas.openxmlformats.org/drawingml/2006/main" noChangeAspect="1"/>
+            </wp:cNvGraphicFramePr>
+            <a:graphic xmlns:a="http://schemas.openxmlformats.org/drawingml/2006/main">
+              <a:graphicData uri="http://schemas.openxmlformats.org/drawingml/2006/picture">
+                <pic:pic xmlns:pic="http://schemas.openxmlformats.org/drawingml/2006/picture">
+                  <pic:nvPicPr>
+                    <pic:cNvPr id="39" name="Imagen 39"/>
+                    <pic:cNvPicPr/>
+                  </pic:nvPicPr>
+                  <pic:blipFill>
+                    <a:blip r:embed="rId44">
+                      <a:extLst>
+                        <a:ext uri="{28A0092B-C50C-407E-A947-70E740481C1C}">
+                          <a14:useLocalDpi xmlns:a14="http://schemas.microsoft.com/office/drawing/2010/main" val="0"/>
+                        </a:ext>
+                      </a:extLst>
+                    </a:blip>
+                    <a:stretch>
+                      <a:fillRect/>
+                    </a:stretch>
+                  </pic:blipFill>
+                  <pic:spPr>
+                    <a:xfrm>
+                      <a:off x="0" y="0"/>
+                      <a:ext cx="8591550" cy="1295400"/>
+                    </a:xfrm>
+                    <a:prstGeom prst="rect">
+                      <a:avLst/>
+                    </a:prstGeom>
+                  </pic:spPr>
+                </pic:pic>
+              </a:graphicData>
+            </a:graphic>
+          </wp:inline>
+        </w:drawing>
+      </w:r>
+    </w:p>
+    <w:p>
+      <w:pPr>
+        <w:pStyle w:val="Ttulo1"/>
+        <w:jc w:val="center"/>
+        <w:rPr>
+          <w:rFonts w:asciiTheme="minorHAnsi" w:hAnsiTheme="minorHAnsi" w:cstheme="minorHAnsi"/>
+          <w:b/>
+          <w:bCs/>
+          <w:color w:val="auto"/>
+          <w:sz w:val="96"/>
+          <w:szCs w:val="96"/>
+        </w:rPr>
+      </w:pPr>
+      <w:r>
+        <w:rPr>
+          <w:rFonts w:asciiTheme="minorHAnsi" w:hAnsiTheme="minorHAnsi" w:cstheme="minorHAnsi"/>
+          <w:b/>
+          <w:bCs/>
+          <w:color w:val="auto"/>
+          <w:sz w:val="96"/>
+          <w:szCs w:val="96"/>
+        </w:rPr>
+        <w:lastRenderedPageBreak/>
+        <w:t>While y do-while</w:t>
+      </w:r>
+    </w:p>
+    <w:p>
+      <w:pPr>
+        <w:rPr>
+          <w:sz w:val="28"/>
+          <w:szCs w:val="28"/>
+        </w:rPr>
+      </w:pPr>
+      <w:r>
+        <w:rPr>
+          <w:sz w:val="28"/>
+          <w:szCs w:val="28"/>
+        </w:rPr>
+        <w:t>La estructura de control while evalúa una sentencia al inicio y luego ejecuta el código y por otro lado do/while primero se ejecuta y luego evalúa si continuar.</w:t>
+      </w:r>
+    </w:p>
+    <w:p>
+      <w:pPr>
+        <w:rPr>
+          <w:sz w:val="28"/>
+          <w:szCs w:val="28"/>
+        </w:rPr>
+      </w:pPr>
+      <w:r>
+        <w:rPr>
+          <w:noProof/>
+          <w:sz w:val="28"/>
+          <w:szCs w:val="28"/>
+        </w:rPr>
+        <w:drawing>
+          <wp:inline distT="0" distB="0" distL="0" distR="0" wp14:anchorId="7E3639C9" wp14:editId="70F7CA0F">
+            <wp:extent cx="4486275" cy="904875"/>
+            <wp:effectExtent l="0" t="0" r="9525" b="9525"/>
+            <wp:docPr id="40" name="Imagen 40"/>
+            <wp:cNvGraphicFramePr>
+              <a:graphicFrameLocks xmlns:a="http://schemas.openxmlformats.org/drawingml/2006/main" noChangeAspect="1"/>
+            </wp:cNvGraphicFramePr>
+            <a:graphic xmlns:a="http://schemas.openxmlformats.org/drawingml/2006/main">
+              <a:graphicData uri="http://schemas.openxmlformats.org/drawingml/2006/picture">
+                <pic:pic xmlns:pic="http://schemas.openxmlformats.org/drawingml/2006/picture">
+                  <pic:nvPicPr>
+                    <pic:cNvPr id="40" name="Imagen 40"/>
+                    <pic:cNvPicPr/>
+                  </pic:nvPicPr>
+                  <pic:blipFill>
+                    <a:blip r:embed="rId45">
+                      <a:extLst>
+                        <a:ext uri="{28A0092B-C50C-407E-A947-70E740481C1C}">
+                          <a14:useLocalDpi xmlns:a14="http://schemas.microsoft.com/office/drawing/2010/main" val="0"/>
+                        </a:ext>
+                      </a:extLst>
+                    </a:blip>
+                    <a:stretch>
+                      <a:fillRect/>
+                    </a:stretch>
+                  </pic:blipFill>
+                  <pic:spPr>
+                    <a:xfrm>
+                      <a:off x="0" y="0"/>
+                      <a:ext cx="4486275" cy="904875"/>
+                    </a:xfrm>
+                    <a:prstGeom prst="rect">
+                      <a:avLst/>
+                    </a:prstGeom>
+                  </pic:spPr>
+                </pic:pic>
+              </a:graphicData>
+            </a:graphic>
+          </wp:inline>
+        </w:drawing>
+      </w:r>
+    </w:p>
+    <w:p>
+      <w:pPr>
+        <w:rPr>
+          <w:sz w:val="28"/>
+          <w:szCs w:val="28"/>
+        </w:rPr>
+      </w:pPr>
+      <w:r>
+        <w:rPr>
+          <w:noProof/>
+          <w:sz w:val="28"/>
+          <w:szCs w:val="28"/>
+        </w:rPr>
+        <w:drawing>
+          <wp:inline distT="0" distB="0" distL="0" distR="0" wp14:anchorId="3EE4348D" wp14:editId="27ECC97D">
+            <wp:extent cx="4514850" cy="895350"/>
+            <wp:effectExtent l="0" t="0" r="0" b="0"/>
+            <wp:docPr id="41" name="Imagen 41"/>
+            <wp:cNvGraphicFramePr>
+              <a:graphicFrameLocks xmlns:a="http://schemas.openxmlformats.org/drawingml/2006/main" noChangeAspect="1"/>
+            </wp:cNvGraphicFramePr>
+            <a:graphic xmlns:a="http://schemas.openxmlformats.org/drawingml/2006/main">
+              <a:graphicData uri="http://schemas.openxmlformats.org/drawingml/2006/picture">
+                <pic:pic xmlns:pic="http://schemas.openxmlformats.org/drawingml/2006/picture">
+                  <pic:nvPicPr>
+                    <pic:cNvPr id="41" name="Imagen 41"/>
+                    <pic:cNvPicPr/>
+                  </pic:nvPicPr>
+                  <pic:blipFill>
+                    <a:blip r:embed="rId46">
+                      <a:extLst>
+                        <a:ext uri="{28A0092B-C50C-407E-A947-70E740481C1C}">
+                          <a14:useLocalDpi xmlns:a14="http://schemas.microsoft.com/office/drawing/2010/main" val="0"/>
+                        </a:ext>
+                      </a:extLst>
+                    </a:blip>
+                    <a:stretch>
+                      <a:fillRect/>
+                    </a:stretch>
+                  </pic:blipFill>
+                  <pic:spPr>
+                    <a:xfrm>
+                      <a:off x="0" y="0"/>
+                      <a:ext cx="4514850" cy="895350"/>
+                    </a:xfrm>
+                    <a:prstGeom prst="rect">
+                      <a:avLst/>
+                    </a:prstGeom>
+                  </pic:spPr>
+                </pic:pic>
+              </a:graphicData>
+            </a:graphic>
+          </wp:inline>
+        </w:drawing>
+      </w:r>
+    </w:p>
+    <w:p>
+      <w:pPr>
+        <w:rPr>
+          <w:sz w:val="28"/>
+          <w:szCs w:val="28"/>
+        </w:rPr>
+      </w:pPr>
+      <w:r>
+        <w:rPr>
+          <w:sz w:val="28"/>
+          <w:szCs w:val="28"/>
+        </w:rPr>
+        <w:t>Una manera más grafica de entender la diferencia entre los dos es.</w:t>
+      </w:r>
+    </w:p>
+    <w:p>
+      <w:pPr>
+        <w:rPr>
+          <w:sz w:val="28"/>
+          <w:szCs w:val="28"/>
+        </w:rPr>
+      </w:pPr>
+      <w:r>
+        <w:rPr>
+          <w:noProof/>
+          <w:sz w:val="28"/>
+          <w:szCs w:val="28"/>
+        </w:rPr>
+        <w:drawing>
+          <wp:inline distT="0" distB="0" distL="0" distR="0" wp14:anchorId="2F154B84" wp14:editId="33515BEB">
+            <wp:extent cx="3867150" cy="2863648"/>
+            <wp:effectExtent l="0" t="0" r="0" b="0"/>
+            <wp:docPr id="42" name="Imagen 42"/>
+            <wp:cNvGraphicFramePr>
+              <a:graphicFrameLocks xmlns:a="http://schemas.openxmlformats.org/drawingml/2006/main" noChangeAspect="1"/>
+            </wp:cNvGraphicFramePr>
+            <a:graphic xmlns:a="http://schemas.openxmlformats.org/drawingml/2006/main">
+              <a:graphicData uri="http://schemas.openxmlformats.org/drawingml/2006/picture">
+                <pic:pic xmlns:pic="http://schemas.openxmlformats.org/drawingml/2006/picture">
+                  <pic:nvPicPr>
+                    <pic:cNvPr id="42" name="Imagen 42"/>
+                    <pic:cNvPicPr/>
+                  </pic:nvPicPr>
+                  <pic:blipFill>
+                    <a:blip r:embed="rId47">
+                      <a:extLst>
+                        <a:ext uri="{28A0092B-C50C-407E-A947-70E740481C1C}">
+                          <a14:useLocalDpi xmlns:a14="http://schemas.microsoft.com/office/drawing/2010/main" val="0"/>
+                        </a:ext>
+                      </a:extLst>
+                    </a:blip>
+                    <a:stretch>
+                      <a:fillRect/>
+                    </a:stretch>
+                  </pic:blipFill>
+                  <pic:spPr>
+                    <a:xfrm>
+                      <a:off x="0" y="0"/>
+                      <a:ext cx="3908251" cy="2894084"/>
+                    </a:xfrm>
+                    <a:prstGeom prst="rect">
+                      <a:avLst/>
+                    </a:prstGeom>
+                  </pic:spPr>
+                </pic:pic>
+              </a:graphicData>
+            </a:graphic>
+          </wp:inline>
+        </w:drawing>
+      </w:r>
+    </w:p>
+    <w:p>
+      <w:pPr>
+        <w:pStyle w:val="Ttulo1"/>
+        <w:jc w:val="center"/>
+        <w:rPr>
+          <w:rFonts w:asciiTheme="minorHAnsi" w:hAnsiTheme="minorHAnsi" w:cstheme="minorHAnsi"/>
+          <w:b/>
+          <w:bCs/>
+          <w:color w:val="auto"/>
+          <w:sz w:val="96"/>
+          <w:szCs w:val="96"/>
+        </w:rPr>
+      </w:pPr>
+      <w:r>
+        <w:rPr>
+          <w:rFonts w:asciiTheme="minorHAnsi" w:hAnsiTheme="minorHAnsi" w:cstheme="minorHAnsi"/>
+          <w:b/>
+          <w:bCs/>
+          <w:color w:val="auto"/>
+          <w:sz w:val="96"/>
+          <w:szCs w:val="96"/>
+        </w:rPr>
+        <w:lastRenderedPageBreak/>
+        <w:t>Break y Continue</w:t>
+      </w:r>
+    </w:p>
+    <w:p>
+      <w:pPr>
+        <w:rPr>
+          <w:b/>
+          <w:bCs/>
+          <w:sz w:val="40"/>
+          <w:szCs w:val="40"/>
+        </w:rPr>
+      </w:pPr>
+      <w:r>
+        <w:rPr>
+          <w:b/>
+          <w:bCs/>
+          <w:sz w:val="40"/>
+          <w:szCs w:val="40"/>
+        </w:rPr>
+        <w:t>Break</w:t>
+      </w:r>
+    </w:p>
+    <w:p>
+      <w:pPr>
+        <w:rPr>
+          <w:sz w:val="28"/>
+          <w:szCs w:val="28"/>
+        </w:rPr>
+      </w:pPr>
+      <w:r>
+        <w:rPr>
+          <w:sz w:val="28"/>
+          <w:szCs w:val="28"/>
+        </w:rPr>
+        <w:t xml:space="preserve">Se utiliza </w:t>
+      </w:r>
+      <w:r>
+        <w:rPr>
+          <w:b/>
+          <w:bCs/>
+          <w:sz w:val="28"/>
+          <w:szCs w:val="28"/>
+        </w:rPr>
+        <w:t>break</w:t>
+      </w:r>
+      <w:r>
+        <w:rPr>
+          <w:sz w:val="28"/>
+          <w:szCs w:val="28"/>
+        </w:rPr>
+        <w:t xml:space="preserve"> para </w:t>
+      </w:r>
+      <w:r>
+        <w:rPr>
+          <w:b/>
+          <w:bCs/>
+          <w:sz w:val="28"/>
+          <w:szCs w:val="28"/>
+        </w:rPr>
+        <w:t>detener</w:t>
+      </w:r>
+      <w:r>
+        <w:rPr>
+          <w:sz w:val="28"/>
+          <w:szCs w:val="28"/>
+        </w:rPr>
+        <w:t xml:space="preserve"> el trabajo del </w:t>
+      </w:r>
+      <w:r>
+        <w:rPr>
+          <w:b/>
+          <w:bCs/>
+          <w:sz w:val="28"/>
+          <w:szCs w:val="28"/>
+        </w:rPr>
+        <w:t>ciclo actual</w:t>
+      </w:r>
+      <w:r>
+        <w:rPr>
+          <w:sz w:val="28"/>
+          <w:szCs w:val="28"/>
+        </w:rPr>
+        <w:t>.</w:t>
+      </w:r>
+    </w:p>
+    <w:p>
+      <w:pPr>
+        <w:rPr>
+          <w:sz w:val="28"/>
+          <w:szCs w:val="28"/>
+        </w:rPr>
+      </w:pPr>
+      <w:r>
+        <w:rPr>
+          <w:noProof/>
+          <w:sz w:val="28"/>
+          <w:szCs w:val="28"/>
+        </w:rPr>
+        <w:drawing>
+          <wp:inline distT="0" distB="0" distL="0" distR="0" wp14:anchorId="1A033B32" wp14:editId="0902A716">
+            <wp:extent cx="4505325" cy="2066925"/>
+            <wp:effectExtent l="0" t="0" r="9525" b="9525"/>
+            <wp:docPr id="43" name="Imagen 43"/>
+            <wp:cNvGraphicFramePr>
+              <a:graphicFrameLocks xmlns:a="http://schemas.openxmlformats.org/drawingml/2006/main" noChangeAspect="1"/>
+            </wp:cNvGraphicFramePr>
+            <a:graphic xmlns:a="http://schemas.openxmlformats.org/drawingml/2006/main">
+              <a:graphicData uri="http://schemas.openxmlformats.org/drawingml/2006/picture">
+                <pic:pic xmlns:pic="http://schemas.openxmlformats.org/drawingml/2006/picture">
+                  <pic:nvPicPr>
+                    <pic:cNvPr id="43" name="Imagen 43"/>
+                    <pic:cNvPicPr/>
+                  </pic:nvPicPr>
+                  <pic:blipFill>
+                    <a:blip r:embed="rId48">
+                      <a:extLst>
+                        <a:ext uri="{28A0092B-C50C-407E-A947-70E740481C1C}">
+                          <a14:useLocalDpi xmlns:a14="http://schemas.microsoft.com/office/drawing/2010/main" val="0"/>
+                        </a:ext>
+                      </a:extLst>
+                    </a:blip>
+                    <a:stretch>
+                      <a:fillRect/>
+                    </a:stretch>
+                  </pic:blipFill>
+                  <pic:spPr>
+                    <a:xfrm>
+                      <a:off x="0" y="0"/>
+                      <a:ext cx="4505325" cy="2066925"/>
+                    </a:xfrm>
+                    <a:prstGeom prst="rect">
+                      <a:avLst/>
+                    </a:prstGeom>
+                  </pic:spPr>
+                </pic:pic>
+              </a:graphicData>
+            </a:graphic>
+          </wp:inline>
+        </w:drawing>
+      </w:r>
+    </w:p>
+    <w:p>
+      <w:pPr>
+        <w:rPr>
+          <w:sz w:val="28"/>
+          <w:szCs w:val="28"/>
+        </w:rPr>
+      </w:pPr>
+      <w:r>
+        <w:rPr>
+          <w:b/>
+          <w:bCs/>
+          <w:sz w:val="40"/>
+          <w:szCs w:val="40"/>
+        </w:rPr>
+        <w:t>Continue</w:t>
+      </w:r>
+    </w:p>
+    <w:p>
+      <w:pPr>
+        <w:rPr>
+          <w:sz w:val="28"/>
+          <w:szCs w:val="28"/>
+        </w:rPr>
+      </w:pPr>
+      <w:r>
+        <w:rPr>
+          <w:sz w:val="28"/>
+          <w:szCs w:val="28"/>
+        </w:rPr>
+        <w:t xml:space="preserve">Con este se </w:t>
+      </w:r>
+      <w:r>
+        <w:rPr>
+          <w:b/>
+          <w:bCs/>
+          <w:sz w:val="28"/>
+          <w:szCs w:val="28"/>
+        </w:rPr>
+        <w:t xml:space="preserve">detiene el </w:t>
+      </w:r>
+      <w:r>
+        <w:rPr>
+          <w:b/>
+          <w:bCs/>
+          <w:sz w:val="28"/>
+          <w:szCs w:val="28"/>
+        </w:rPr>
+        <w:t>trabajo</w:t>
+      </w:r>
+      <w:r>
+        <w:rPr>
+          <w:sz w:val="28"/>
+          <w:szCs w:val="28"/>
+        </w:rPr>
+        <w:t>,</w:t>
+      </w:r>
+      <w:r>
+        <w:rPr>
+          <w:sz w:val="28"/>
+          <w:szCs w:val="28"/>
+        </w:rPr>
+        <w:t xml:space="preserve"> pero únicamente del </w:t>
+      </w:r>
+      <w:r>
+        <w:rPr>
+          <w:b/>
+          <w:bCs/>
+          <w:sz w:val="28"/>
+          <w:szCs w:val="28"/>
+        </w:rPr>
+        <w:t>bloque</w:t>
+      </w:r>
+      <w:r>
+        <w:rPr>
+          <w:sz w:val="28"/>
+          <w:szCs w:val="28"/>
+        </w:rPr>
+        <w:t xml:space="preserve"> de código que </w:t>
+      </w:r>
+      <w:r>
+        <w:rPr>
+          <w:b/>
+          <w:bCs/>
+          <w:sz w:val="28"/>
+          <w:szCs w:val="28"/>
+        </w:rPr>
+        <w:t>continúe inmediatamente</w:t>
+      </w:r>
+      <w:r>
+        <w:rPr>
+          <w:sz w:val="28"/>
+          <w:szCs w:val="28"/>
+        </w:rPr>
+        <w:t xml:space="preserve"> después</w:t>
+      </w:r>
+      <w:r>
+        <w:rPr>
+          <w:sz w:val="28"/>
+          <w:szCs w:val="28"/>
+        </w:rPr>
+        <w:t>,</w:t>
+      </w:r>
+      <w:r>
+        <w:rPr>
+          <w:sz w:val="28"/>
+          <w:szCs w:val="28"/>
+        </w:rPr>
+        <w:t xml:space="preserve"> pero el </w:t>
+      </w:r>
+      <w:r>
+        <w:rPr>
+          <w:b/>
+          <w:bCs/>
+          <w:sz w:val="28"/>
+          <w:szCs w:val="28"/>
+        </w:rPr>
+        <w:t>ciclo continuará</w:t>
+      </w:r>
+      <w:r>
+        <w:rPr>
+          <w:sz w:val="28"/>
+          <w:szCs w:val="28"/>
+        </w:rPr>
+        <w:t xml:space="preserve"> trabajando.</w:t>
+      </w:r>
+    </w:p>
+    <w:p>
+      <w:pPr>
+        <w:rPr>
+          <w:sz w:val="28"/>
+          <w:szCs w:val="28"/>
+        </w:rPr>
+      </w:pPr>
+      <w:r>
+        <w:rPr>
+          <w:noProof/>
+          <w:sz w:val="28"/>
+          <w:szCs w:val="28"/>
+        </w:rPr>
+        <w:lastRenderedPageBreak/>
+        <w:drawing>
+          <wp:inline distT="0" distB="0" distL="0" distR="0" wp14:anchorId="3A96AEA7" wp14:editId="4BFC40F0">
+            <wp:extent cx="4486275" cy="2257425"/>
+            <wp:effectExtent l="0" t="0" r="9525" b="9525"/>
+            <wp:docPr id="44" name="Imagen 44"/>
+            <wp:cNvGraphicFramePr>
+              <a:graphicFrameLocks xmlns:a="http://schemas.openxmlformats.org/drawingml/2006/main" noChangeAspect="1"/>
+            </wp:cNvGraphicFramePr>
+            <a:graphic xmlns:a="http://schemas.openxmlformats.org/drawingml/2006/main">
+              <a:graphicData uri="http://schemas.openxmlformats.org/drawingml/2006/picture">
+                <pic:pic xmlns:pic="http://schemas.openxmlformats.org/drawingml/2006/picture">
+                  <pic:nvPicPr>
+                    <pic:cNvPr id="44" name="Imagen 44"/>
+                    <pic:cNvPicPr/>
+                  </pic:nvPicPr>
+                  <pic:blipFill>
+                    <a:blip r:embed="rId49">
+                      <a:extLst>
+                        <a:ext uri="{28A0092B-C50C-407E-A947-70E740481C1C}">
+                          <a14:useLocalDpi xmlns:a14="http://schemas.microsoft.com/office/drawing/2010/main" val="0"/>
+                        </a:ext>
+                      </a:extLst>
+                    </a:blip>
+                    <a:stretch>
+                      <a:fillRect/>
+                    </a:stretch>
+                  </pic:blipFill>
+                  <pic:spPr>
+                    <a:xfrm>
+                      <a:off x="0" y="0"/>
+                      <a:ext cx="4486275" cy="2257425"/>
+                    </a:xfrm>
+                    <a:prstGeom prst="rect">
+                      <a:avLst/>
+                    </a:prstGeom>
+                  </pic:spPr>
+                </pic:pic>
+              </a:graphicData>
+            </a:graphic>
+          </wp:inline>
+        </w:drawing>
+      </w:r>
+    </w:p>
+    <w:p>
+      <w:pPr>
+        <w:rPr>
+          <w:sz w:val="28"/>
+          <w:szCs w:val="28"/>
+        </w:rPr>
+      </w:pPr>
+      <w:r>
+        <w:rPr>
+          <w:b/>
+          <w:bCs/>
+          <w:sz w:val="40"/>
+          <w:szCs w:val="40"/>
+        </w:rPr>
+        <w:t>Etiquetas</w:t>
+      </w:r>
+    </w:p>
+    <w:p>
+      <w:pPr>
+        <w:rPr>
+          <w:sz w:val="28"/>
+          <w:szCs w:val="28"/>
+        </w:rPr>
+      </w:pPr>
+      <w:r>
+        <w:rPr>
+          <w:sz w:val="28"/>
+          <w:szCs w:val="28"/>
+        </w:rPr>
+        <w:t xml:space="preserve">Lo que hacen estas es </w:t>
+      </w:r>
+      <w:r>
+        <w:rPr>
+          <w:b/>
+          <w:bCs/>
+          <w:sz w:val="28"/>
+          <w:szCs w:val="28"/>
+        </w:rPr>
+        <w:t>continuar</w:t>
+      </w:r>
+      <w:r>
+        <w:rPr>
+          <w:sz w:val="28"/>
+          <w:szCs w:val="28"/>
+        </w:rPr>
+        <w:t xml:space="preserve"> la </w:t>
+      </w:r>
+      <w:r>
+        <w:rPr>
+          <w:b/>
+          <w:bCs/>
+          <w:sz w:val="28"/>
+          <w:szCs w:val="28"/>
+        </w:rPr>
+        <w:t>ejecución</w:t>
+      </w:r>
+      <w:r>
+        <w:rPr>
+          <w:sz w:val="28"/>
+          <w:szCs w:val="28"/>
+        </w:rPr>
+        <w:t xml:space="preserve"> de tu código desde un </w:t>
+      </w:r>
+      <w:r>
+        <w:rPr>
+          <w:b/>
+          <w:bCs/>
+          <w:sz w:val="28"/>
+          <w:szCs w:val="28"/>
+        </w:rPr>
+        <w:t>punto definido</w:t>
+      </w:r>
+      <w:r>
+        <w:rPr>
+          <w:sz w:val="28"/>
+          <w:szCs w:val="28"/>
+        </w:rPr>
+        <w:t xml:space="preserve"> utilizado por una </w:t>
+      </w:r>
+      <w:r>
+        <w:rPr>
+          <w:b/>
+          <w:bCs/>
+          <w:sz w:val="28"/>
+          <w:szCs w:val="28"/>
+        </w:rPr>
+        <w:t>etiqueta</w:t>
+      </w:r>
+      <w:r>
+        <w:rPr>
+          <w:sz w:val="28"/>
+          <w:szCs w:val="28"/>
+        </w:rPr>
+        <w:t>.</w:t>
+      </w:r>
+    </w:p>
+    <w:p>
+      <w:pPr>
+        <w:rPr>
+          <w:sz w:val="28"/>
+          <w:szCs w:val="28"/>
+        </w:rPr>
+      </w:pPr>
+      <w:r>
+        <w:rPr>
+          <w:noProof/>
+          <w:sz w:val="28"/>
+          <w:szCs w:val="28"/>
+        </w:rPr>
+        <w:drawing>
+          <wp:inline distT="0" distB="0" distL="0" distR="0" wp14:anchorId="5E107763" wp14:editId="2743B411">
+            <wp:extent cx="4476750" cy="2733675"/>
+            <wp:effectExtent l="0" t="0" r="0" b="9525"/>
+            <wp:docPr id="46" name="Imagen 46"/>
+            <wp:cNvGraphicFramePr>
+              <a:graphicFrameLocks xmlns:a="http://schemas.openxmlformats.org/drawingml/2006/main" noChangeAspect="1"/>
+            </wp:cNvGraphicFramePr>
+            <a:graphic xmlns:a="http://schemas.openxmlformats.org/drawingml/2006/main">
+              <a:graphicData uri="http://schemas.openxmlformats.org/drawingml/2006/picture">
+                <pic:pic xmlns:pic="http://schemas.openxmlformats.org/drawingml/2006/picture">
+                  <pic:nvPicPr>
+                    <pic:cNvPr id="46" name="Imagen 46"/>
+                    <pic:cNvPicPr/>
+                  </pic:nvPicPr>
+                  <pic:blipFill>
+                    <a:blip r:embed="rId50">
+                      <a:extLst>
+                        <a:ext uri="{28A0092B-C50C-407E-A947-70E740481C1C}">
+                          <a14:useLocalDpi xmlns:a14="http://schemas.microsoft.com/office/drawing/2010/main" val="0"/>
+                        </a:ext>
+                      </a:extLst>
+                    </a:blip>
+                    <a:stretch>
+                      <a:fillRect/>
+                    </a:stretch>
+                  </pic:blipFill>
+                  <pic:spPr>
+                    <a:xfrm>
+                      <a:off x="0" y="0"/>
+                      <a:ext cx="4476750" cy="2733675"/>
+                    </a:xfrm>
+                    <a:prstGeom prst="rect">
+                      <a:avLst/>
+                    </a:prstGeom>
+                  </pic:spPr>
+                </pic:pic>
+              </a:graphicData>
+            </a:graphic>
+          </wp:inline>
+        </w:drawing>
+      </w:r>
+    </w:p>
+    <w:p>
+      <w:pPr>
+        <w:pStyle w:val="Ttulo1"/>
+        <w:jc w:val="center"/>
+        <w:rPr>
+          <w:rFonts w:asciiTheme="minorHAnsi" w:hAnsiTheme="minorHAnsi" w:cstheme="minorHAnsi"/>
+          <w:b/>
+          <w:bCs/>
+          <w:color w:val="auto"/>
+          <w:sz w:val="96"/>
+          <w:szCs w:val="96"/>
+        </w:rPr>
+      </w:pPr>
+      <w:r>
+        <w:rPr>
+          <w:rFonts w:asciiTheme="minorHAnsi" w:hAnsiTheme="minorHAnsi" w:cstheme="minorHAnsi"/>
+          <w:b/>
+          <w:bCs/>
+          <w:color w:val="auto"/>
+          <w:sz w:val="96"/>
+          <w:szCs w:val="96"/>
+        </w:rPr>
+        <w:lastRenderedPageBreak/>
+        <w:t>Definición de clases y miembros</w:t>
+      </w:r>
+    </w:p>
+    <w:p>
+      <w:pPr>
         <w:rPr>
           <w:sz w:val="28"/>
           <w:szCs w:val="28"/>
@@ -5643,6 +9280,118 @@
 <file path=word/numbering.xml><?xml version="1.0" encoding="utf-8"?>
 <w:numbering xmlns:wpc="http://schemas.microsoft.com/office/word/2010/wordprocessingCanvas" xmlns:cx="http://schemas.microsoft.com/office/drawing/2014/chartex" xmlns:cx1="http://schemas.microsoft.com/office/drawing/2015/9/8/chartex" xmlns:cx2="http://schemas.microsoft.com/office/drawing/2015/10/21/chartex" xmlns:cx3="http://schemas.microsoft.com/office/drawing/2016/5/9/chartex" xmlns:cx4="http://schemas.microsoft.com/office/drawing/2016/5/10/chartex" xmlns:cx5="http://schemas.microsoft.com/office/drawing/2016/5/11/chartex" xmlns:cx6="http://schemas.microsoft.com/office/drawing/2016/5/12/chartex" xmlns:cx7="http://schemas.microsoft.com/office/drawing/2016/5/13/chartex" xmlns:cx8="http://schemas.microsoft.com/office/drawing/2016/5/14/chartex" xmlns:mc="http://schemas.openxmlformats.org/markup-compatibility/2006" xmlns:aink="http://schemas.microsoft.com/office/drawing/2016/ink" xmlns:am3d="http://schemas.microsoft.com/office/drawing/2017/model3d" xmlns:o="urn:schemas-microsoft-com:office:office" xmlns:r="http://schemas.openxmlformats.org/officeDocument/2006/relationships" xmlns:m="http://schemas.openxmlformats.org/officeDocument/2006/math" xmlns:v="urn:schemas-microsoft-com:vml" xmlns:wp14="http://schemas.microsoft.com/office/word/2010/wordprocessingDrawing" xmlns:wp="http://schemas.openxmlformats.org/drawingml/2006/wordprocessingDrawing" xmlns:w10="urn:schemas-microsoft-com:office:word" xmlns:w="http://schemas.openxmlformats.org/wordprocessingml/2006/main" xmlns:w14="http://schemas.microsoft.com/office/word/2010/wordml" xmlns:w15="http://schemas.microsoft.com/office/word/2012/wordml" xmlns:w16cex="http://schemas.microsoft.com/office/word/2018/wordml/cex" xmlns:w16cid="http://schemas.microsoft.com/office/word/2016/wordml/cid" xmlns:w16="http://schemas.microsoft.com/office/word/2018/wordml" xmlns:w16se="http://schemas.microsoft.com/office/word/2015/wordml/symex" xmlns:wpg="http://schemas.microsoft.com/office/word/2010/wordprocessingGroup" xmlns:wpi="http://schemas.microsoft.com/office/word/2010/wordprocessingInk" xmlns:wne="http://schemas.microsoft.com/office/word/2006/wordml" xmlns:wps="http://schemas.microsoft.com/office/word/2010/wordprocessingShape" mc:Ignorable="w14 w15 w16se w16cid w16 w16cex wp14">
   <w:abstractNum w:abstractNumId="0" w15:restartNumberingAfterBreak="0">
+    <w:nsid w:val="084C6A71"/>
+    <w:multiLevelType w:val="hybridMultilevel"/>
+    <w:tmpl w:val="1122A026"/>
+    <w:lvl w:ilvl="0" w:tplc="04090001">
+      <w:start w:val="1"/>
+      <w:numFmt w:val="bullet"/>
+      <w:lvlText w:val=""/>
+      <w:lvlJc w:val="left"/>
+      <w:pPr>
+        <w:ind w:left="720" w:hanging="360"/>
+      </w:pPr>
+      <w:rPr>
+        <w:rFonts w:ascii="Symbol" w:hAnsi="Symbol" w:hint="default"/>
+      </w:rPr>
+    </w:lvl>
+    <w:lvl w:ilvl="1" w:tplc="53A4499A">
+      <w:numFmt w:val="bullet"/>
+      <w:lvlText w:val=""/>
+      <w:lvlJc w:val="left"/>
+      <w:pPr>
+        <w:ind w:left="1440" w:hanging="360"/>
+      </w:pPr>
+      <w:rPr>
+        <w:rFonts w:ascii="Wingdings" w:eastAsiaTheme="minorHAnsi" w:hAnsi="Wingdings" w:cstheme="minorBidi" w:hint="default"/>
+      </w:rPr>
+    </w:lvl>
+    <w:lvl w:ilvl="2" w:tplc="04090005" w:tentative="1">
+      <w:start w:val="1"/>
+      <w:numFmt w:val="bullet"/>
+      <w:lvlText w:val=""/>
+      <w:lvlJc w:val="left"/>
+      <w:pPr>
+        <w:ind w:left="2160" w:hanging="360"/>
+      </w:pPr>
+      <w:rPr>
+        <w:rFonts w:ascii="Wingdings" w:hAnsi="Wingdings" w:hint="default"/>
+      </w:rPr>
+    </w:lvl>
+    <w:lvl w:ilvl="3" w:tplc="04090001" w:tentative="1">
+      <w:start w:val="1"/>
+      <w:numFmt w:val="bullet"/>
+      <w:lvlText w:val=""/>
+      <w:lvlJc w:val="left"/>
+      <w:pPr>
+        <w:ind w:left="2880" w:hanging="360"/>
+      </w:pPr>
+      <w:rPr>
+        <w:rFonts w:ascii="Symbol" w:hAnsi="Symbol" w:hint="default"/>
+      </w:rPr>
+    </w:lvl>
+    <w:lvl w:ilvl="4" w:tplc="04090003" w:tentative="1">
+      <w:start w:val="1"/>
+      <w:numFmt w:val="bullet"/>
+      <w:lvlText w:val="o"/>
+      <w:lvlJc w:val="left"/>
+      <w:pPr>
+        <w:ind w:left="3600" w:hanging="360"/>
+      </w:pPr>
+      <w:rPr>
+        <w:rFonts w:ascii="Courier New" w:hAnsi="Courier New" w:cs="Courier New" w:hint="default"/>
+      </w:rPr>
+    </w:lvl>
+    <w:lvl w:ilvl="5" w:tplc="04090005" w:tentative="1">
+      <w:start w:val="1"/>
+      <w:numFmt w:val="bullet"/>
+      <w:lvlText w:val=""/>
+      <w:lvlJc w:val="left"/>
+      <w:pPr>
+        <w:ind w:left="4320" w:hanging="360"/>
+      </w:pPr>
+      <w:rPr>
+        <w:rFonts w:ascii="Wingdings" w:hAnsi="Wingdings" w:hint="default"/>
+      </w:rPr>
+    </w:lvl>
+    <w:lvl w:ilvl="6" w:tplc="04090001" w:tentative="1">
+      <w:start w:val="1"/>
+      <w:numFmt w:val="bullet"/>
+      <w:lvlText w:val=""/>
+      <w:lvlJc w:val="left"/>
+      <w:pPr>
+        <w:ind w:left="5040" w:hanging="360"/>
+      </w:pPr>
+      <w:rPr>
+        <w:rFonts w:ascii="Symbol" w:hAnsi="Symbol" w:hint="default"/>
+      </w:rPr>
+    </w:lvl>
+    <w:lvl w:ilvl="7" w:tplc="04090003" w:tentative="1">
+      <w:start w:val="1"/>
+      <w:numFmt w:val="bullet"/>
+      <w:lvlText w:val="o"/>
+      <w:lvlJc w:val="left"/>
+      <w:pPr>
+        <w:ind w:left="5760" w:hanging="360"/>
+      </w:pPr>
+      <w:rPr>
+        <w:rFonts w:ascii="Courier New" w:hAnsi="Courier New" w:cs="Courier New" w:hint="default"/>
+      </w:rPr>
+    </w:lvl>
+    <w:lvl w:ilvl="8" w:tplc="04090005" w:tentative="1">
+      <w:start w:val="1"/>
+      <w:numFmt w:val="bullet"/>
+      <w:lvlText w:val=""/>
+      <w:lvlJc w:val="left"/>
+      <w:pPr>
+        <w:ind w:left="6480" w:hanging="360"/>
+      </w:pPr>
+      <w:rPr>
+        <w:rFonts w:ascii="Wingdings" w:hAnsi="Wingdings" w:hint="default"/>
+      </w:rPr>
+    </w:lvl>
+  </w:abstractNum>
+  <w:abstractNum w:abstractNumId="1" w15:restartNumberingAfterBreak="0">
     <w:nsid w:val="170B405F"/>
     <w:multiLevelType w:val="hybridMultilevel"/>
     <w:tmpl w:val="6E6474B4"/>
@@ -5754,7 +9503,7 @@
       </w:rPr>
     </w:lvl>
   </w:abstractNum>
-  <w:abstractNum w:abstractNumId="1" w15:restartNumberingAfterBreak="0">
+  <w:abstractNum w:abstractNumId="2" w15:restartNumberingAfterBreak="0">
     <w:nsid w:val="39D25A28"/>
     <w:multiLevelType w:val="hybridMultilevel"/>
     <w:tmpl w:val="EEEC9998"/>
@@ -5867,7 +9616,7 @@
       </w:rPr>
     </w:lvl>
   </w:abstractNum>
-  <w:abstractNum w:abstractNumId="2" w15:restartNumberingAfterBreak="0">
+  <w:abstractNum w:abstractNumId="3" w15:restartNumberingAfterBreak="0">
     <w:nsid w:val="3BD05700"/>
     <w:multiLevelType w:val="hybridMultilevel"/>
     <w:tmpl w:val="DA521F52"/>
@@ -5980,7 +9729,7 @@
       </w:rPr>
     </w:lvl>
   </w:abstractNum>
-  <w:abstractNum w:abstractNumId="3" w15:restartNumberingAfterBreak="0">
+  <w:abstractNum w:abstractNumId="4" w15:restartNumberingAfterBreak="0">
     <w:nsid w:val="407931B5"/>
     <w:multiLevelType w:val="hybridMultilevel"/>
     <w:tmpl w:val="6144DD30"/>
@@ -6093,7 +9842,7 @@
       </w:rPr>
     </w:lvl>
   </w:abstractNum>
-  <w:abstractNum w:abstractNumId="4" w15:restartNumberingAfterBreak="0">
+  <w:abstractNum w:abstractNumId="5" w15:restartNumberingAfterBreak="0">
     <w:nsid w:val="42F568B1"/>
     <w:multiLevelType w:val="hybridMultilevel"/>
     <w:tmpl w:val="4A564062"/>
@@ -6206,7 +9955,7 @@
       </w:rPr>
     </w:lvl>
   </w:abstractNum>
-  <w:abstractNum w:abstractNumId="5" w15:restartNumberingAfterBreak="0">
+  <w:abstractNum w:abstractNumId="6" w15:restartNumberingAfterBreak="0">
     <w:nsid w:val="442D2F88"/>
     <w:multiLevelType w:val="hybridMultilevel"/>
     <w:tmpl w:val="476459E2"/>
@@ -6319,7 +10068,7 @@
       </w:rPr>
     </w:lvl>
   </w:abstractNum>
-  <w:abstractNum w:abstractNumId="6" w15:restartNumberingAfterBreak="0">
+  <w:abstractNum w:abstractNumId="7" w15:restartNumberingAfterBreak="0">
     <w:nsid w:val="4A125617"/>
     <w:multiLevelType w:val="hybridMultilevel"/>
     <w:tmpl w:val="11F42822"/>
@@ -6432,7 +10181,7 @@
       </w:rPr>
     </w:lvl>
   </w:abstractNum>
-  <w:abstractNum w:abstractNumId="7" w15:restartNumberingAfterBreak="0">
+  <w:abstractNum w:abstractNumId="8" w15:restartNumberingAfterBreak="0">
     <w:nsid w:val="5D42050A"/>
     <w:multiLevelType w:val="hybridMultilevel"/>
     <w:tmpl w:val="02A848B8"/>
@@ -6545,7 +10294,7 @@
       </w:rPr>
     </w:lvl>
   </w:abstractNum>
-  <w:abstractNum w:abstractNumId="8" w15:restartNumberingAfterBreak="0">
+  <w:abstractNum w:abstractNumId="9" w15:restartNumberingAfterBreak="0">
     <w:nsid w:val="6CE01820"/>
     <w:multiLevelType w:val="hybridMultilevel"/>
     <w:tmpl w:val="722C5D20"/>
@@ -6658,7 +10407,7 @@
       </w:rPr>
     </w:lvl>
   </w:abstractNum>
-  <w:abstractNum w:abstractNumId="9" w15:restartNumberingAfterBreak="0">
+  <w:abstractNum w:abstractNumId="10" w15:restartNumberingAfterBreak="0">
     <w:nsid w:val="73CC28FF"/>
     <w:multiLevelType w:val="hybridMultilevel"/>
     <w:tmpl w:val="F828C982"/>
@@ -6771,7 +10520,7 @@
       </w:rPr>
     </w:lvl>
   </w:abstractNum>
-  <w:abstractNum w:abstractNumId="10" w15:restartNumberingAfterBreak="0">
+  <w:abstractNum w:abstractNumId="11" w15:restartNumberingAfterBreak="0">
     <w:nsid w:val="771700E6"/>
     <w:multiLevelType w:val="hybridMultilevel"/>
     <w:tmpl w:val="2F80B400"/>
@@ -6884,7 +10633,7 @@
       </w:rPr>
     </w:lvl>
   </w:abstractNum>
-  <w:abstractNum w:abstractNumId="11" w15:restartNumberingAfterBreak="0">
+  <w:abstractNum w:abstractNumId="12" w15:restartNumberingAfterBreak="0">
     <w:nsid w:val="77E72F66"/>
     <w:multiLevelType w:val="hybridMultilevel"/>
     <w:tmpl w:val="1332AD8C"/>
@@ -6997,7 +10746,7 @@
       </w:rPr>
     </w:lvl>
   </w:abstractNum>
-  <w:abstractNum w:abstractNumId="12" w15:restartNumberingAfterBreak="0">
+  <w:abstractNum w:abstractNumId="13" w15:restartNumberingAfterBreak="0">
     <w:nsid w:val="7A02763E"/>
     <w:multiLevelType w:val="hybridMultilevel"/>
     <w:tmpl w:val="D7B60044"/>
@@ -7111,43 +10860,46 @@
     </w:lvl>
   </w:abstractNum>
   <w:num w:numId="1">
+    <w:abstractNumId w:val="9"/>
+  </w:num>
+  <w:num w:numId="2">
+    <w:abstractNumId w:val="2"/>
+  </w:num>
+  <w:num w:numId="3">
+    <w:abstractNumId w:val="3"/>
+  </w:num>
+  <w:num w:numId="4">
+    <w:abstractNumId w:val="5"/>
+  </w:num>
+  <w:num w:numId="5">
+    <w:abstractNumId w:val="7"/>
+  </w:num>
+  <w:num w:numId="6">
+    <w:abstractNumId w:val="10"/>
+  </w:num>
+  <w:num w:numId="7">
+    <w:abstractNumId w:val="6"/>
+  </w:num>
+  <w:num w:numId="8">
+    <w:abstractNumId w:val="13"/>
+  </w:num>
+  <w:num w:numId="9">
     <w:abstractNumId w:val="8"/>
   </w:num>
-  <w:num w:numId="2">
+  <w:num w:numId="10">
+    <w:abstractNumId w:val="4"/>
+  </w:num>
+  <w:num w:numId="11">
     <w:abstractNumId w:val="1"/>
   </w:num>
-  <w:num w:numId="3">
-    <w:abstractNumId w:val="2"/>
-  </w:num>
-  <w:num w:numId="4">
-    <w:abstractNumId w:val="4"/>
-  </w:num>
-  <w:num w:numId="5">
-    <w:abstractNumId w:val="6"/>
-  </w:num>
-  <w:num w:numId="6">
-    <w:abstractNumId w:val="9"/>
-  </w:num>
-  <w:num w:numId="7">
-    <w:abstractNumId w:val="5"/>
-  </w:num>
-  <w:num w:numId="8">
+  <w:num w:numId="12">
     <w:abstractNumId w:val="12"/>
   </w:num>
-  <w:num w:numId="9">
-    <w:abstractNumId w:val="7"/>
-  </w:num>
-  <w:num w:numId="10">
-    <w:abstractNumId w:val="3"/>
-  </w:num>
-  <w:num w:numId="11">
-    <w:abstractNumId w:val="0"/>
-  </w:num>
-  <w:num w:numId="12">
+  <w:num w:numId="13">
     <w:abstractNumId w:val="11"/>
   </w:num>
-  <w:num w:numId="13">
-    <w:abstractNumId w:val="10"/>
+  <w:num w:numId="14">
+    <w:abstractNumId w:val="0"/>
   </w:num>
 </w:numbering>
 </file>

</xml_diff>